<commit_message>
Today Notes and Assignment
</commit_message>
<xml_diff>
--- a/Angular-Labbook.docx
+++ b/Angular-Labbook.docx
@@ -1799,8 +1799,6 @@
       <w:r>
         <w:t xml:space="preserve">display the list in </w:t>
       </w:r>
-      <w:bookmarkStart w:id="7" w:name="_GoBack"/>
-      <w:bookmarkEnd w:id="7"/>
       <w:r>
         <w:t>sorted</w:t>
       </w:r>
@@ -2835,6 +2833,7 @@
         <w:adjustRightInd w:val="0"/>
         <w:rPr>
           <w:rFonts w:ascii="Consolas" w:hAnsi="Consolas" w:cs="Consolas"/>
+          <w:color w:val="000000"/>
           <w:sz w:val="16"/>
           <w:szCs w:val="16"/>
         </w:rPr>
@@ -2947,6 +2946,32 @@
         </w:rPr>
         <w:t xml:space="preserve"> ];</w:t>
       </w:r>
+    </w:p>
+    <w:p>
+      <w:pPr>
+        <w:autoSpaceDE w:val="0"/>
+        <w:autoSpaceDN w:val="0"/>
+        <w:adjustRightInd w:val="0"/>
+        <w:rPr>
+          <w:rFonts w:ascii="Consolas" w:hAnsi="Consolas" w:cs="Consolas"/>
+          <w:color w:val="000000"/>
+          <w:sz w:val="16"/>
+          <w:szCs w:val="16"/>
+        </w:rPr>
+      </w:pPr>
+    </w:p>
+    <w:p>
+      <w:pPr>
+        <w:autoSpaceDE w:val="0"/>
+        <w:autoSpaceDN w:val="0"/>
+        <w:adjustRightInd w:val="0"/>
+        <w:rPr>
+          <w:rFonts w:ascii="Consolas" w:hAnsi="Consolas" w:cs="Consolas"/>
+          <w:color w:val="000000"/>
+          <w:sz w:val="16"/>
+          <w:szCs w:val="16"/>
+        </w:rPr>
+      </w:pPr>
     </w:p>
     <w:p>
       <w:pPr>
@@ -2955,7 +2980,423 @@
           <w:ilvl w:val="0"/>
           <w:numId w:val="0"/>
         </w:numPr>
-      </w:pPr>
+        <w:tabs>
+          <w:tab w:val="left" w:pos="720"/>
+        </w:tabs>
+      </w:pPr>
+      <w:r>
+        <w:t>Lab 4:  Angular with Service &amp; pipes</w:t>
+      </w:r>
+    </w:p>
+    <w:tbl>
+      <w:tblPr>
+        <w:tblW w:w="8298" w:type="dxa"/>
+        <w:tblInd w:w="558" w:type="dxa"/>
+        <w:tblBorders>
+          <w:top w:val="single" w:sz="4" w:space="0" w:color="808080"/>
+          <w:left w:val="single" w:sz="4" w:space="0" w:color="808080"/>
+          <w:bottom w:val="single" w:sz="4" w:space="0" w:color="808080"/>
+          <w:right w:val="single" w:sz="4" w:space="0" w:color="808080"/>
+          <w:insideH w:val="single" w:sz="4" w:space="0" w:color="808080"/>
+          <w:insideV w:val="single" w:sz="4" w:space="0" w:color="808080"/>
+        </w:tblBorders>
+        <w:tblLook w:val="04A0" w:firstRow="1" w:lastRow="0" w:firstColumn="1" w:lastColumn="0" w:noHBand="0" w:noVBand="1"/>
+      </w:tblPr>
+      <w:tblGrid>
+        <w:gridCol w:w="952"/>
+        <w:gridCol w:w="7346"/>
+      </w:tblGrid>
+      <w:tr>
+        <w:tc>
+          <w:tcPr>
+            <w:tcW w:w="952" w:type="dxa"/>
+            <w:tcBorders>
+              <w:top w:val="single" w:sz="4" w:space="0" w:color="808080"/>
+              <w:left w:val="single" w:sz="4" w:space="0" w:color="808080"/>
+              <w:bottom w:val="single" w:sz="4" w:space="0" w:color="808080"/>
+              <w:right w:val="single" w:sz="4" w:space="0" w:color="808080"/>
+            </w:tcBorders>
+            <w:shd w:val="clear" w:color="auto" w:fill="CCCCCC"/>
+            <w:vAlign w:val="center"/>
+            <w:hideMark/>
+          </w:tcPr>
+          <w:p>
+            <w:pPr>
+              <w:rPr>
+                <w:rStyle w:val="StyleNormalBold"/>
+              </w:rPr>
+            </w:pPr>
+            <w:r>
+              <w:rPr>
+                <w:rStyle w:val="StyleNormalBold"/>
+              </w:rPr>
+              <w:t>Goals</w:t>
+            </w:r>
+          </w:p>
+        </w:tc>
+        <w:tc>
+          <w:tcPr>
+            <w:tcW w:w="7346" w:type="dxa"/>
+            <w:tcBorders>
+              <w:top w:val="single" w:sz="4" w:space="0" w:color="808080"/>
+              <w:left w:val="single" w:sz="4" w:space="0" w:color="808080"/>
+              <w:bottom w:val="single" w:sz="4" w:space="0" w:color="808080"/>
+              <w:right w:val="single" w:sz="4" w:space="0" w:color="808080"/>
+            </w:tcBorders>
+            <w:hideMark/>
+          </w:tcPr>
+          <w:p>
+            <w:pPr>
+              <w:pStyle w:val="Para-Heading2Bulleted"/>
+              <w:numPr>
+                <w:ilvl w:val="0"/>
+                <w:numId w:val="0"/>
+              </w:numPr>
+              <w:tabs>
+                <w:tab w:val="left" w:pos="720"/>
+              </w:tabs>
+              <w:jc w:val="left"/>
+              <w:rPr>
+                <w:rFonts w:ascii="Candara" w:hAnsi="Candara" w:cs="Arial"/>
+              </w:rPr>
+            </w:pPr>
+            <w:r>
+              <w:rPr>
+                <w:rFonts w:ascii="Candara" w:hAnsi="Candara" w:cs="Arial"/>
+              </w:rPr>
+              <w:t>Working with angular http services &amp; pipes</w:t>
+            </w:r>
+          </w:p>
+        </w:tc>
+      </w:tr>
+      <w:tr>
+        <w:tc>
+          <w:tcPr>
+            <w:tcW w:w="952" w:type="dxa"/>
+            <w:tcBorders>
+              <w:top w:val="single" w:sz="4" w:space="0" w:color="808080"/>
+              <w:left w:val="single" w:sz="4" w:space="0" w:color="808080"/>
+              <w:bottom w:val="single" w:sz="4" w:space="0" w:color="808080"/>
+              <w:right w:val="single" w:sz="4" w:space="0" w:color="808080"/>
+            </w:tcBorders>
+            <w:shd w:val="clear" w:color="auto" w:fill="CCCCCC"/>
+            <w:vAlign w:val="center"/>
+            <w:hideMark/>
+          </w:tcPr>
+          <w:p>
+            <w:pPr>
+              <w:rPr>
+                <w:rStyle w:val="StyleNormalBold"/>
+              </w:rPr>
+            </w:pPr>
+            <w:r>
+              <w:rPr>
+                <w:rStyle w:val="StyleNormalBold"/>
+              </w:rPr>
+              <w:t>Time</w:t>
+            </w:r>
+          </w:p>
+        </w:tc>
+        <w:tc>
+          <w:tcPr>
+            <w:tcW w:w="7346" w:type="dxa"/>
+            <w:tcBorders>
+              <w:top w:val="single" w:sz="4" w:space="0" w:color="808080"/>
+              <w:left w:val="single" w:sz="4" w:space="0" w:color="808080"/>
+              <w:bottom w:val="single" w:sz="4" w:space="0" w:color="808080"/>
+              <w:right w:val="single" w:sz="4" w:space="0" w:color="808080"/>
+            </w:tcBorders>
+            <w:hideMark/>
+          </w:tcPr>
+          <w:p>
+            <w:r>
+              <w:t>120 minutes</w:t>
+            </w:r>
+          </w:p>
+        </w:tc>
+      </w:tr>
+    </w:tbl>
+    <w:p>
+      <w:pPr>
+        <w:pStyle w:val="Heading2"/>
+      </w:pPr>
+    </w:p>
+    <w:p>
+      <w:pPr>
+        <w:pStyle w:val="Heading2"/>
+      </w:pPr>
+      <w:bookmarkStart w:id="7" w:name="_Toc452123411"/>
+      <w:r>
+        <w:t xml:space="preserve">4.1 </w:t>
+      </w:r>
+      <w:bookmarkEnd w:id="7"/>
+      <w:r>
+        <w:t>Read the booklist.json file with the help of Angular service &amp; display the images shown below;</w:t>
+      </w:r>
+    </w:p>
+    <w:p>
+      <w:hyperlink r:id="rId25" w:history="1">
+        <w:r>
+          <w:rPr>
+            <w:rStyle w:val="Hyperlink"/>
+          </w:rPr>
+          <w:t>booklist.j son</w:t>
+        </w:r>
+      </w:hyperlink>
+    </w:p>
+    <w:p/>
+    <w:p/>
+    <w:p>
+      <w:r>
+        <w:rPr>
+          <w:noProof/>
+        </w:rPr>
+        <w:drawing>
+          <wp:inline distT="0" distB="0" distL="0" distR="0">
+            <wp:extent cx="5486400" cy="2724150"/>
+            <wp:effectExtent l="0" t="0" r="0" b="0"/>
+            <wp:docPr id="9" name="Picture 9"/>
+            <wp:cNvGraphicFramePr>
+              <a:graphicFrameLocks xmlns:a="http://schemas.openxmlformats.org/drawingml/2006/main" noChangeAspect="1"/>
+            </wp:cNvGraphicFramePr>
+            <a:graphic xmlns:a="http://schemas.openxmlformats.org/drawingml/2006/main">
+              <a:graphicData uri="http://schemas.openxmlformats.org/drawingml/2006/picture">
+                <pic:pic xmlns:pic="http://schemas.openxmlformats.org/drawingml/2006/picture">
+                  <pic:nvPicPr>
+                    <pic:cNvPr id="0" name="Picture 26"/>
+                    <pic:cNvPicPr>
+                      <a:picLocks noChangeAspect="1" noChangeArrowheads="1"/>
+                    </pic:cNvPicPr>
+                  </pic:nvPicPr>
+                  <pic:blipFill>
+                    <a:blip r:embed="rId26">
+                      <a:extLst>
+                        <a:ext uri="{28A0092B-C50C-407E-A947-70E740481C1C}">
+                          <a14:useLocalDpi xmlns:a14="http://schemas.microsoft.com/office/drawing/2010/main" val="0"/>
+                        </a:ext>
+                      </a:extLst>
+                    </a:blip>
+                    <a:srcRect/>
+                    <a:stretch>
+                      <a:fillRect/>
+                    </a:stretch>
+                  </pic:blipFill>
+                  <pic:spPr bwMode="auto">
+                    <a:xfrm>
+                      <a:off x="0" y="0"/>
+                      <a:ext cx="5486400" cy="2724150"/>
+                    </a:xfrm>
+                    <a:prstGeom prst="rect">
+                      <a:avLst/>
+                    </a:prstGeom>
+                    <a:noFill/>
+                    <a:ln>
+                      <a:noFill/>
+                    </a:ln>
+                  </pic:spPr>
+                </pic:pic>
+              </a:graphicData>
+            </a:graphic>
+          </wp:inline>
+        </w:drawing>
+      </w:r>
+    </w:p>
+    <w:p>
+      <w:pPr>
+        <w:rPr>
+          <w:b/>
+        </w:rPr>
+      </w:pPr>
+      <w:r>
+        <w:t xml:space="preserve">4.2: </w:t>
+      </w:r>
+      <w:r>
+        <w:rPr>
+          <w:b/>
+        </w:rPr>
+        <w:t>Extended  assignment 4.1 read booklist.json &amp; apply search filter on id, title, year &amp; author ,as shown in diagram</w:t>
+      </w:r>
+    </w:p>
+    <w:p/>
+    <w:p>
+      <w:r>
+        <w:rPr>
+          <w:noProof/>
+        </w:rPr>
+        <w:lastRenderedPageBreak/>
+        <w:drawing>
+          <wp:inline distT="0" distB="0" distL="0" distR="0">
+            <wp:extent cx="5486400" cy="2667000"/>
+            <wp:effectExtent l="0" t="0" r="0" b="0"/>
+            <wp:docPr id="8" name="Picture 8"/>
+            <wp:cNvGraphicFramePr>
+              <a:graphicFrameLocks xmlns:a="http://schemas.openxmlformats.org/drawingml/2006/main" noChangeAspect="1"/>
+            </wp:cNvGraphicFramePr>
+            <a:graphic xmlns:a="http://schemas.openxmlformats.org/drawingml/2006/main">
+              <a:graphicData uri="http://schemas.openxmlformats.org/drawingml/2006/picture">
+                <pic:pic xmlns:pic="http://schemas.openxmlformats.org/drawingml/2006/picture">
+                  <pic:nvPicPr>
+                    <pic:cNvPr id="0" name="Picture 3"/>
+                    <pic:cNvPicPr>
+                      <a:picLocks noChangeAspect="1" noChangeArrowheads="1"/>
+                    </pic:cNvPicPr>
+                  </pic:nvPicPr>
+                  <pic:blipFill>
+                    <a:blip r:embed="rId27">
+                      <a:extLst>
+                        <a:ext uri="{28A0092B-C50C-407E-A947-70E740481C1C}">
+                          <a14:useLocalDpi xmlns:a14="http://schemas.microsoft.com/office/drawing/2010/main" val="0"/>
+                        </a:ext>
+                      </a:extLst>
+                    </a:blip>
+                    <a:srcRect/>
+                    <a:stretch>
+                      <a:fillRect/>
+                    </a:stretch>
+                  </pic:blipFill>
+                  <pic:spPr bwMode="auto">
+                    <a:xfrm>
+                      <a:off x="0" y="0"/>
+                      <a:ext cx="5486400" cy="2667000"/>
+                    </a:xfrm>
+                    <a:prstGeom prst="rect">
+                      <a:avLst/>
+                    </a:prstGeom>
+                    <a:noFill/>
+                    <a:ln>
+                      <a:noFill/>
+                    </a:ln>
+                  </pic:spPr>
+                </pic:pic>
+              </a:graphicData>
+            </a:graphic>
+          </wp:inline>
+        </w:drawing>
+      </w:r>
+      <w:r>
+        <w:t xml:space="preserve"> </w:t>
+      </w:r>
+    </w:p>
+    <w:p>
+      <w:r>
+        <w:t xml:space="preserve">If we Search author, id, title, year only searched value will display in output …..searching K in author </w:t>
+      </w:r>
+    </w:p>
+    <w:p/>
+    <w:p>
+      <w:r>
+        <w:rPr>
+          <w:noProof/>
+        </w:rPr>
+        <w:drawing>
+          <wp:inline distT="0" distB="0" distL="0" distR="0">
+            <wp:extent cx="5486400" cy="1733550"/>
+            <wp:effectExtent l="0" t="0" r="0" b="0"/>
+            <wp:docPr id="7" name="Picture 7"/>
+            <wp:cNvGraphicFramePr>
+              <a:graphicFrameLocks xmlns:a="http://schemas.openxmlformats.org/drawingml/2006/main" noChangeAspect="1"/>
+            </wp:cNvGraphicFramePr>
+            <a:graphic xmlns:a="http://schemas.openxmlformats.org/drawingml/2006/main">
+              <a:graphicData uri="http://schemas.openxmlformats.org/drawingml/2006/picture">
+                <pic:pic xmlns:pic="http://schemas.openxmlformats.org/drawingml/2006/picture">
+                  <pic:nvPicPr>
+                    <pic:cNvPr id="0" name="Picture 7"/>
+                    <pic:cNvPicPr>
+                      <a:picLocks noChangeAspect="1" noChangeArrowheads="1"/>
+                    </pic:cNvPicPr>
+                  </pic:nvPicPr>
+                  <pic:blipFill>
+                    <a:blip r:embed="rId28">
+                      <a:extLst>
+                        <a:ext uri="{28A0092B-C50C-407E-A947-70E740481C1C}">
+                          <a14:useLocalDpi xmlns:a14="http://schemas.microsoft.com/office/drawing/2010/main" val="0"/>
+                        </a:ext>
+                      </a:extLst>
+                    </a:blip>
+                    <a:srcRect/>
+                    <a:stretch>
+                      <a:fillRect/>
+                    </a:stretch>
+                  </pic:blipFill>
+                  <pic:spPr bwMode="auto">
+                    <a:xfrm>
+                      <a:off x="0" y="0"/>
+                      <a:ext cx="5486400" cy="1733550"/>
+                    </a:xfrm>
+                    <a:prstGeom prst="rect">
+                      <a:avLst/>
+                    </a:prstGeom>
+                    <a:noFill/>
+                    <a:ln>
+                      <a:noFill/>
+                    </a:ln>
+                  </pic:spPr>
+                </pic:pic>
+              </a:graphicData>
+            </a:graphic>
+          </wp:inline>
+        </w:drawing>
+      </w:r>
+    </w:p>
+    <w:p>
+      <w:r>
+        <w:t>Searching Book Title …..A</w:t>
+      </w:r>
+    </w:p>
+    <w:p>
+      <w:r>
+        <w:rPr>
+          <w:noProof/>
+        </w:rPr>
+        <w:drawing>
+          <wp:inline distT="0" distB="0" distL="0" distR="0">
+            <wp:extent cx="5476875" cy="2371725"/>
+            <wp:effectExtent l="0" t="0" r="9525" b="9525"/>
+            <wp:docPr id="3" name="Picture 3"/>
+            <wp:cNvGraphicFramePr>
+              <a:graphicFrameLocks xmlns:a="http://schemas.openxmlformats.org/drawingml/2006/main" noChangeAspect="1"/>
+            </wp:cNvGraphicFramePr>
+            <a:graphic xmlns:a="http://schemas.openxmlformats.org/drawingml/2006/main">
+              <a:graphicData uri="http://schemas.openxmlformats.org/drawingml/2006/picture">
+                <pic:pic xmlns:pic="http://schemas.openxmlformats.org/drawingml/2006/picture">
+                  <pic:nvPicPr>
+                    <pic:cNvPr id="0" name="Picture 8"/>
+                    <pic:cNvPicPr>
+                      <a:picLocks noChangeAspect="1" noChangeArrowheads="1"/>
+                    </pic:cNvPicPr>
+                  </pic:nvPicPr>
+                  <pic:blipFill>
+                    <a:blip r:embed="rId29">
+                      <a:extLst>
+                        <a:ext uri="{28A0092B-C50C-407E-A947-70E740481C1C}">
+                          <a14:useLocalDpi xmlns:a14="http://schemas.microsoft.com/office/drawing/2010/main" val="0"/>
+                        </a:ext>
+                      </a:extLst>
+                    </a:blip>
+                    <a:srcRect/>
+                    <a:stretch>
+                      <a:fillRect/>
+                    </a:stretch>
+                  </pic:blipFill>
+                  <pic:spPr bwMode="auto">
+                    <a:xfrm>
+                      <a:off x="0" y="0"/>
+                      <a:ext cx="5476875" cy="2371725"/>
+                    </a:xfrm>
+                    <a:prstGeom prst="rect">
+                      <a:avLst/>
+                    </a:prstGeom>
+                    <a:noFill/>
+                    <a:ln>
+                      <a:noFill/>
+                    </a:ln>
+                  </pic:spPr>
+                </pic:pic>
+              </a:graphicData>
+            </a:graphic>
+          </wp:inline>
+        </w:drawing>
+      </w:r>
     </w:p>
     <w:p>
       <w:pPr>
@@ -2964,7 +3405,24 @@
           <w:ilvl w:val="0"/>
           <w:numId w:val="0"/>
         </w:numPr>
-      </w:pPr>
+        <w:tabs>
+          <w:tab w:val="left" w:pos="720"/>
+        </w:tabs>
+      </w:pPr>
+    </w:p>
+    <w:p>
+      <w:pPr>
+        <w:autoSpaceDE w:val="0"/>
+        <w:autoSpaceDN w:val="0"/>
+        <w:adjustRightInd w:val="0"/>
+        <w:rPr>
+          <w:rFonts w:ascii="Consolas" w:hAnsi="Consolas" w:cs="Consolas"/>
+          <w:sz w:val="16"/>
+          <w:szCs w:val="16"/>
+        </w:rPr>
+      </w:pPr>
+      <w:bookmarkStart w:id="8" w:name="_GoBack"/>
+      <w:bookmarkEnd w:id="8"/>
     </w:p>
     <w:p>
       <w:pPr>
@@ -3092,7 +3550,6 @@
         </w:numPr>
       </w:pPr>
     </w:p>
-    <w:bookmarkEnd w:id="6"/>
     <w:p>
       <w:pPr>
         <w:pStyle w:val="MainTitle-Numbered"/>
@@ -3102,8 +3559,27 @@
         </w:numPr>
       </w:pPr>
     </w:p>
+    <w:p>
+      <w:pPr>
+        <w:pStyle w:val="MainTitle-Numbered"/>
+        <w:numPr>
+          <w:ilvl w:val="0"/>
+          <w:numId w:val="0"/>
+        </w:numPr>
+      </w:pPr>
+    </w:p>
+    <w:bookmarkEnd w:id="6"/>
+    <w:p>
+      <w:pPr>
+        <w:pStyle w:val="MainTitle-Numbered"/>
+        <w:numPr>
+          <w:ilvl w:val="0"/>
+          <w:numId w:val="0"/>
+        </w:numPr>
+      </w:pPr>
+    </w:p>
     <w:sectPr>
-      <w:headerReference w:type="even" r:id="rId25"/>
+      <w:headerReference w:type="even" r:id="rId30"/>
       <w:pgSz w:w="12240" w:h="15840"/>
       <w:pgMar w:top="1440" w:right="1800" w:bottom="1440" w:left="1800" w:header="720" w:footer="720" w:gutter="0"/>
       <w:cols w:space="720"/>
@@ -3215,7 +3691,7 @@
         <w:szCs w:val="16"/>
         <w:lang w:val="fr-FR" w:eastAsia="fr-FR"/>
       </w:rPr>
-      <w:t>8</w:t>
+      <w:t>11</w:t>
     </w:r>
     <w:r>
       <w:rPr>
@@ -3271,7 +3747,7 @@
         <w:szCs w:val="16"/>
         <w:lang w:val="fr-FR" w:eastAsia="fr-FR"/>
       </w:rPr>
-      <w:t>9</w:t>
+      <w:t>11</w:t>
     </w:r>
     <w:r>
       <w:rPr>
@@ -4875,6 +5351,48 @@
   </w:num>
   <w:num w:numId="13">
     <w:abstractNumId w:val="4"/>
+  </w:num>
+  <w:num w:numId="14">
+    <w:abstractNumId w:val="1"/>
+    <w:lvlOverride w:ilvl="0"/>
+    <w:lvlOverride w:ilvl="1"/>
+    <w:lvlOverride w:ilvl="2"/>
+    <w:lvlOverride w:ilvl="3"/>
+    <w:lvlOverride w:ilvl="4"/>
+    <w:lvlOverride w:ilvl="5"/>
+    <w:lvlOverride w:ilvl="6"/>
+    <w:lvlOverride w:ilvl="7"/>
+    <w:lvlOverride w:ilvl="8"/>
+  </w:num>
+  <w:num w:numId="15">
+    <w:abstractNumId w:val="3"/>
+    <w:lvlOverride w:ilvl="0">
+      <w:startOverride w:val="1"/>
+    </w:lvlOverride>
+    <w:lvlOverride w:ilvl="1">
+      <w:startOverride w:val="1"/>
+    </w:lvlOverride>
+    <w:lvlOverride w:ilvl="2">
+      <w:startOverride w:val="1"/>
+    </w:lvlOverride>
+    <w:lvlOverride w:ilvl="3">
+      <w:startOverride w:val="1"/>
+    </w:lvlOverride>
+    <w:lvlOverride w:ilvl="4">
+      <w:startOverride w:val="1"/>
+    </w:lvlOverride>
+    <w:lvlOverride w:ilvl="5">
+      <w:startOverride w:val="1"/>
+    </w:lvlOverride>
+    <w:lvlOverride w:ilvl="6">
+      <w:startOverride w:val="1"/>
+    </w:lvlOverride>
+    <w:lvlOverride w:ilvl="7">
+      <w:startOverride w:val="1"/>
+    </w:lvlOverride>
+    <w:lvlOverride w:ilvl="8">
+      <w:startOverride w:val="1"/>
+    </w:lvlOverride>
   </w:num>
   <w:numIdMacAtCleanup w:val="13"/>
 </w:numbering>
@@ -5289,6 +5807,7 @@
     <w:name w:val="heading 2"/>
     <w:basedOn w:val="Normal"/>
     <w:next w:val="Normal"/>
+    <w:link w:val="Heading2Char"/>
     <w:autoRedefine/>
     <w:qFormat/>
     <w:rsid w:val="00DE7A38"/>
@@ -6169,6 +6688,19 @@
       <w:szCs w:val="24"/>
     </w:rPr>
   </w:style>
+  <w:style w:type="character" w:customStyle="1" w:styleId="Heading2Char">
+    <w:name w:val="Heading 2 Char"/>
+    <w:basedOn w:val="DefaultParagraphFont"/>
+    <w:link w:val="Heading2"/>
+    <w:rsid w:val="004C410B"/>
+    <w:rPr>
+      <w:rFonts w:ascii="Arial" w:hAnsi="Arial" w:cs="Arial"/>
+      <w:b/>
+      <w:bCs/>
+      <w:i/>
+      <w:szCs w:val="28"/>
+    </w:rPr>
+  </w:style>
 </w:styles>
 </file>
 
@@ -6458,6 +6990,24 @@
 </file>
 
 <file path=customXml/item1.xml><?xml version="1.0" encoding="utf-8"?>
+<?mso-contentType ?>
+<FormTemplates xmlns="http://schemas.microsoft.com/sharepoint/v3/contenttype/forms">
+  <Display>DocumentLibraryForm</Display>
+  <Edit>DocumentLibraryForm</Edit>
+  <New>DocumentLibraryForm</New>
+</FormTemplates>
+</file>
+
+<file path=customXml/item2.xml><?xml version="1.0" encoding="utf-8"?>
+<p:properties xmlns:p="http://schemas.microsoft.com/office/2006/metadata/properties" xmlns:xsi="http://www.w3.org/2001/XMLSchema-instance" xmlns:pc="http://schemas.microsoft.com/office/infopath/2007/PartnerControls">
+  <documentManagement>
+    <FolderName xmlns="952a6df7-b138-4f89-9bc4-e7a874ea3254">Templates_2016</FolderName>
+    <Material_x0020_Type xmlns="a85eb2a3-840f-4054-86f6-d41d0c1cba4b">Template</Material_x0020_Type>
+  </documentManagement>
+</p:properties>
+</file>
+
+<file path=customXml/item3.xml><?xml version="1.0" encoding="utf-8"?>
 <ct:contentTypeSchema xmlns:ct="http://schemas.microsoft.com/office/2006/metadata/contentType" xmlns:ma="http://schemas.microsoft.com/office/2006/metadata/properties/metaAttributes" ct:_="" ma:_="" ma:contentTypeName="Document" ma:contentTypeID="0x010100A64F2559C04AE4488E94205E47398A2E" ma:contentTypeVersion="1" ma:contentTypeDescription="Create a new document." ma:contentTypeScope="" ma:versionID="bb2d9302acd88bfb40288f9de05848d0">
   <xsd:schema xmlns:xsd="http://www.w3.org/2001/XMLSchema" xmlns:xs="http://www.w3.org/2001/XMLSchema" xmlns:p="http://schemas.microsoft.com/office/2006/metadata/properties" xmlns:ns2="a85eb2a3-840f-4054-86f6-d41d0c1cba4b" xmlns:ns3="952a6df7-b138-4f89-9bc4-e7a874ea3254" targetNamespace="http://schemas.microsoft.com/office/2006/metadata/properties" ma:root="true" ma:fieldsID="2d7d6362be7cac7839ee051b71b7ca70" ns2:_="" ns3:_="">
     <xsd:import namespace="a85eb2a3-840f-4054-86f6-d41d0c1cba4b"/>
@@ -6603,24 +7153,6 @@
 </ct:contentTypeSchema>
 </file>
 
-<file path=customXml/item2.xml><?xml version="1.0" encoding="utf-8"?>
-<p:properties xmlns:p="http://schemas.microsoft.com/office/2006/metadata/properties" xmlns:xsi="http://www.w3.org/2001/XMLSchema-instance" xmlns:pc="http://schemas.microsoft.com/office/infopath/2007/PartnerControls">
-  <documentManagement>
-    <FolderName xmlns="952a6df7-b138-4f89-9bc4-e7a874ea3254">Templates_2016</FolderName>
-    <Material_x0020_Type xmlns="a85eb2a3-840f-4054-86f6-d41d0c1cba4b">Template</Material_x0020_Type>
-  </documentManagement>
-</p:properties>
-</file>
-
-<file path=customXml/item3.xml><?xml version="1.0" encoding="utf-8"?>
-<?mso-contentType ?>
-<FormTemplates xmlns="http://schemas.microsoft.com/sharepoint/v3/contenttype/forms">
-  <Display>DocumentLibraryForm</Display>
-  <Edit>DocumentLibraryForm</Edit>
-  <New>DocumentLibraryForm</New>
-</FormTemplates>
-</file>
-
 <file path=customXml/item4.xml><?xml version="1.0" encoding="utf-8"?>
 <LongProperties xmlns="http://schemas.microsoft.com/office/2006/metadata/longProperties"/>
 </file>
@@ -6630,6 +7162,25 @@
 </file>
 
 <file path=customXml/itemProps1.xml><?xml version="1.0" encoding="utf-8"?>
+<ds:datastoreItem xmlns:ds="http://schemas.openxmlformats.org/officeDocument/2006/customXml" ds:itemID="{3F05994F-F38A-4DCB-8C82-02390AFE07D1}">
+  <ds:schemaRefs>
+    <ds:schemaRef ds:uri="http://schemas.microsoft.com/sharepoint/v3/contenttype/forms"/>
+  </ds:schemaRefs>
+</ds:datastoreItem>
+</file>
+
+<file path=customXml/itemProps2.xml><?xml version="1.0" encoding="utf-8"?>
+<ds:datastoreItem xmlns:ds="http://schemas.openxmlformats.org/officeDocument/2006/customXml" ds:itemID="{B40EDB2D-A63B-4FF0-86C0-A1F173B4409F}">
+  <ds:schemaRefs>
+    <ds:schemaRef ds:uri="http://schemas.microsoft.com/office/2006/metadata/properties"/>
+    <ds:schemaRef ds:uri="http://schemas.microsoft.com/office/infopath/2007/PartnerControls"/>
+    <ds:schemaRef ds:uri="952a6df7-b138-4f89-9bc4-e7a874ea3254"/>
+    <ds:schemaRef ds:uri="a85eb2a3-840f-4054-86f6-d41d0c1cba4b"/>
+  </ds:schemaRefs>
+</ds:datastoreItem>
+</file>
+
+<file path=customXml/itemProps3.xml><?xml version="1.0" encoding="utf-8"?>
 <ds:datastoreItem xmlns:ds="http://schemas.openxmlformats.org/officeDocument/2006/customXml" ds:itemID="{BDAD3681-46E6-41FA-A0E9-FACA6C718E94}">
   <ds:schemaRefs>
     <ds:schemaRef ds:uri="http://schemas.microsoft.com/office/2006/metadata/contentType"/>
@@ -6648,25 +7199,6 @@
 </ds:datastoreItem>
 </file>
 
-<file path=customXml/itemProps2.xml><?xml version="1.0" encoding="utf-8"?>
-<ds:datastoreItem xmlns:ds="http://schemas.openxmlformats.org/officeDocument/2006/customXml" ds:itemID="{B40EDB2D-A63B-4FF0-86C0-A1F173B4409F}">
-  <ds:schemaRefs>
-    <ds:schemaRef ds:uri="http://schemas.microsoft.com/office/2006/metadata/properties"/>
-    <ds:schemaRef ds:uri="http://schemas.microsoft.com/office/infopath/2007/PartnerControls"/>
-    <ds:schemaRef ds:uri="952a6df7-b138-4f89-9bc4-e7a874ea3254"/>
-    <ds:schemaRef ds:uri="a85eb2a3-840f-4054-86f6-d41d0c1cba4b"/>
-  </ds:schemaRefs>
-</ds:datastoreItem>
-</file>
-
-<file path=customXml/itemProps3.xml><?xml version="1.0" encoding="utf-8"?>
-<ds:datastoreItem xmlns:ds="http://schemas.openxmlformats.org/officeDocument/2006/customXml" ds:itemID="{3F05994F-F38A-4DCB-8C82-02390AFE07D1}">
-  <ds:schemaRefs>
-    <ds:schemaRef ds:uri="http://schemas.microsoft.com/sharepoint/v3/contenttype/forms"/>
-  </ds:schemaRefs>
-</ds:datastoreItem>
-</file>
-
 <file path=customXml/itemProps4.xml><?xml version="1.0" encoding="utf-8"?>
 <ds:datastoreItem xmlns:ds="http://schemas.openxmlformats.org/officeDocument/2006/customXml" ds:itemID="{5CFE1460-653D-4DAF-B1DD-C8EE25172C92}">
   <ds:schemaRefs>
@@ -6676,7 +7208,7 @@
 </file>
 
 <file path=customXml/itemProps5.xml><?xml version="1.0" encoding="utf-8"?>
-<ds:datastoreItem xmlns:ds="http://schemas.openxmlformats.org/officeDocument/2006/customXml" ds:itemID="{69DD2D29-A08D-4148-9B9B-B88D82E8AB7F}">
+<ds:datastoreItem xmlns:ds="http://schemas.openxmlformats.org/officeDocument/2006/customXml" ds:itemID="{94981323-650B-428B-B49C-790A11807507}">
   <ds:schemaRefs>
     <ds:schemaRef ds:uri="http://schemas.openxmlformats.org/officeDocument/2006/bibliography"/>
   </ds:schemaRefs>

</xml_diff>

<commit_message>
Updated Noted and Lab on 25th FEB
</commit_message>
<xml_diff>
--- a/Angular-Labbook.docx
+++ b/Angular-Labbook.docx
@@ -3421,8 +3421,6 @@
           <w:szCs w:val="16"/>
         </w:rPr>
       </w:pPr>
-      <w:bookmarkStart w:id="8" w:name="_GoBack"/>
-      <w:bookmarkEnd w:id="8"/>
     </w:p>
     <w:p>
       <w:pPr>
@@ -3431,7 +3429,381 @@
           <w:ilvl w:val="0"/>
           <w:numId w:val="0"/>
         </w:numPr>
-      </w:pPr>
+        <w:tabs>
+          <w:tab w:val="left" w:pos="720"/>
+        </w:tabs>
+      </w:pPr>
+      <w:r>
+        <w:t xml:space="preserve">Lab </w:t>
+      </w:r>
+      <w:r>
+        <w:t>:  Angular with Form</w:t>
+      </w:r>
+    </w:p>
+    <w:tbl>
+      <w:tblPr>
+        <w:tblW w:w="8298" w:type="dxa"/>
+        <w:tblInd w:w="558" w:type="dxa"/>
+        <w:tblBorders>
+          <w:top w:val="single" w:sz="4" w:space="0" w:color="808080"/>
+          <w:left w:val="single" w:sz="4" w:space="0" w:color="808080"/>
+          <w:bottom w:val="single" w:sz="4" w:space="0" w:color="808080"/>
+          <w:right w:val="single" w:sz="4" w:space="0" w:color="808080"/>
+          <w:insideH w:val="single" w:sz="4" w:space="0" w:color="808080"/>
+          <w:insideV w:val="single" w:sz="4" w:space="0" w:color="808080"/>
+        </w:tblBorders>
+        <w:tblLook w:val="04A0" w:firstRow="1" w:lastRow="0" w:firstColumn="1" w:lastColumn="0" w:noHBand="0" w:noVBand="1"/>
+      </w:tblPr>
+      <w:tblGrid>
+        <w:gridCol w:w="952"/>
+        <w:gridCol w:w="7346"/>
+      </w:tblGrid>
+      <w:tr>
+        <w:tc>
+          <w:tcPr>
+            <w:tcW w:w="952" w:type="dxa"/>
+            <w:tcBorders>
+              <w:top w:val="single" w:sz="4" w:space="0" w:color="808080"/>
+              <w:left w:val="single" w:sz="4" w:space="0" w:color="808080"/>
+              <w:bottom w:val="single" w:sz="4" w:space="0" w:color="808080"/>
+              <w:right w:val="single" w:sz="4" w:space="0" w:color="808080"/>
+            </w:tcBorders>
+            <w:shd w:val="clear" w:color="auto" w:fill="CCCCCC"/>
+            <w:vAlign w:val="center"/>
+            <w:hideMark/>
+          </w:tcPr>
+          <w:p>
+            <w:pPr>
+              <w:rPr>
+                <w:rStyle w:val="StyleNormalBold"/>
+              </w:rPr>
+            </w:pPr>
+            <w:r>
+              <w:rPr>
+                <w:rStyle w:val="StyleNormalBold"/>
+              </w:rPr>
+              <w:t>Goals</w:t>
+            </w:r>
+          </w:p>
+        </w:tc>
+        <w:tc>
+          <w:tcPr>
+            <w:tcW w:w="7346" w:type="dxa"/>
+            <w:tcBorders>
+              <w:top w:val="single" w:sz="4" w:space="0" w:color="808080"/>
+              <w:left w:val="single" w:sz="4" w:space="0" w:color="808080"/>
+              <w:bottom w:val="single" w:sz="4" w:space="0" w:color="808080"/>
+              <w:right w:val="single" w:sz="4" w:space="0" w:color="808080"/>
+            </w:tcBorders>
+            <w:hideMark/>
+          </w:tcPr>
+          <w:p>
+            <w:pPr>
+              <w:pStyle w:val="Para-Heading2Bulleted"/>
+              <w:numPr>
+                <w:ilvl w:val="0"/>
+                <w:numId w:val="17"/>
+              </w:numPr>
+              <w:tabs>
+                <w:tab w:val="left" w:pos="720"/>
+              </w:tabs>
+              <w:jc w:val="left"/>
+              <w:rPr>
+                <w:rFonts w:ascii="Candara" w:hAnsi="Candara" w:cs="Arial"/>
+              </w:rPr>
+            </w:pPr>
+            <w:r>
+              <w:rPr>
+                <w:rFonts w:ascii="Candara" w:hAnsi="Candara" w:cs="Arial"/>
+              </w:rPr>
+              <w:t>Understand the  Angular form</w:t>
+            </w:r>
+          </w:p>
+        </w:tc>
+      </w:tr>
+      <w:tr>
+        <w:tc>
+          <w:tcPr>
+            <w:tcW w:w="952" w:type="dxa"/>
+            <w:tcBorders>
+              <w:top w:val="single" w:sz="4" w:space="0" w:color="808080"/>
+              <w:left w:val="single" w:sz="4" w:space="0" w:color="808080"/>
+              <w:bottom w:val="single" w:sz="4" w:space="0" w:color="808080"/>
+              <w:right w:val="single" w:sz="4" w:space="0" w:color="808080"/>
+            </w:tcBorders>
+            <w:shd w:val="clear" w:color="auto" w:fill="CCCCCC"/>
+            <w:vAlign w:val="center"/>
+            <w:hideMark/>
+          </w:tcPr>
+          <w:p>
+            <w:pPr>
+              <w:rPr>
+                <w:rStyle w:val="StyleNormalBold"/>
+              </w:rPr>
+            </w:pPr>
+            <w:r>
+              <w:rPr>
+                <w:rStyle w:val="StyleNormalBold"/>
+              </w:rPr>
+              <w:t>Time</w:t>
+            </w:r>
+          </w:p>
+        </w:tc>
+        <w:tc>
+          <w:tcPr>
+            <w:tcW w:w="7346" w:type="dxa"/>
+            <w:tcBorders>
+              <w:top w:val="single" w:sz="4" w:space="0" w:color="808080"/>
+              <w:left w:val="single" w:sz="4" w:space="0" w:color="808080"/>
+              <w:bottom w:val="single" w:sz="4" w:space="0" w:color="808080"/>
+              <w:right w:val="single" w:sz="4" w:space="0" w:color="808080"/>
+            </w:tcBorders>
+            <w:hideMark/>
+          </w:tcPr>
+          <w:p>
+            <w:r>
+              <w:t>40 minutes</w:t>
+            </w:r>
+          </w:p>
+        </w:tc>
+      </w:tr>
+    </w:tbl>
+    <w:p>
+      <w:pPr>
+        <w:pStyle w:val="Heading2"/>
+      </w:pPr>
+    </w:p>
+    <w:p>
+      <w:pPr>
+        <w:pStyle w:val="ListParagraph"/>
+        <w:ind w:left="0"/>
+        <w:jc w:val="both"/>
+        <w:rPr>
+          <w:sz w:val="24"/>
+        </w:rPr>
+      </w:pPr>
+      <w:r>
+        <w:t xml:space="preserve">3. </w:t>
+      </w:r>
+      <w:r>
+        <w:rPr>
+          <w:sz w:val="24"/>
+        </w:rPr>
+        <w:t>Create a registration form and perform validations on the data entered in the fields. [</w:t>
+      </w:r>
+      <w:r>
+        <w:rPr>
+          <w:b/>
+          <w:i/>
+          <w:sz w:val="24"/>
+        </w:rPr>
+        <w:t>Can make use of Angular Template Driven Forms or Model driven Forms</w:t>
+      </w:r>
+      <w:r>
+        <w:rPr>
+          <w:sz w:val="24"/>
+        </w:rPr>
+        <w:t>]</w:t>
+      </w:r>
+    </w:p>
+    <w:p>
+      <w:pPr>
+        <w:pStyle w:val="ListParagraph"/>
+        <w:ind w:left="0"/>
+        <w:jc w:val="both"/>
+        <w:rPr>
+          <w:sz w:val="24"/>
+        </w:rPr>
+      </w:pPr>
+    </w:p>
+    <w:p>
+      <w:pPr>
+        <w:pStyle w:val="ListParagraph"/>
+        <w:ind w:left="0"/>
+        <w:jc w:val="both"/>
+        <w:rPr>
+          <w:sz w:val="24"/>
+        </w:rPr>
+      </w:pPr>
+      <w:r>
+        <w:rPr>
+          <w:noProof/>
+          <w:sz w:val="24"/>
+        </w:rPr>
+        <w:drawing>
+          <wp:inline distT="0" distB="0" distL="0" distR="0">
+            <wp:extent cx="5486400" cy="1647825"/>
+            <wp:effectExtent l="0" t="0" r="0" b="9525"/>
+            <wp:docPr id="11" name="Picture 11"/>
+            <wp:cNvGraphicFramePr>
+              <a:graphicFrameLocks xmlns:a="http://schemas.openxmlformats.org/drawingml/2006/main" noChangeAspect="1"/>
+            </wp:cNvGraphicFramePr>
+            <a:graphic xmlns:a="http://schemas.openxmlformats.org/drawingml/2006/main">
+              <a:graphicData uri="http://schemas.openxmlformats.org/drawingml/2006/picture">
+                <pic:pic xmlns:pic="http://schemas.openxmlformats.org/drawingml/2006/picture">
+                  <pic:nvPicPr>
+                    <pic:cNvPr id="0" name="Picture 24"/>
+                    <pic:cNvPicPr>
+                      <a:picLocks noChangeAspect="1" noChangeArrowheads="1"/>
+                    </pic:cNvPicPr>
+                  </pic:nvPicPr>
+                  <pic:blipFill>
+                    <a:blip r:embed="rId30">
+                      <a:extLst>
+                        <a:ext uri="{28A0092B-C50C-407E-A947-70E740481C1C}">
+                          <a14:useLocalDpi xmlns:a14="http://schemas.microsoft.com/office/drawing/2010/main" val="0"/>
+                        </a:ext>
+                      </a:extLst>
+                    </a:blip>
+                    <a:srcRect/>
+                    <a:stretch>
+                      <a:fillRect/>
+                    </a:stretch>
+                  </pic:blipFill>
+                  <pic:spPr bwMode="auto">
+                    <a:xfrm>
+                      <a:off x="0" y="0"/>
+                      <a:ext cx="5486400" cy="1647825"/>
+                    </a:xfrm>
+                    <a:prstGeom prst="rect">
+                      <a:avLst/>
+                    </a:prstGeom>
+                    <a:noFill/>
+                    <a:ln>
+                      <a:noFill/>
+                    </a:ln>
+                  </pic:spPr>
+                </pic:pic>
+              </a:graphicData>
+            </a:graphic>
+          </wp:inline>
+        </w:drawing>
+      </w:r>
+    </w:p>
+    <w:p>
+      <w:pPr>
+        <w:pStyle w:val="Heading2"/>
+      </w:pPr>
+    </w:p>
+    <w:p>
+      <w:pPr>
+        <w:pStyle w:val="ListParagraph"/>
+        <w:ind w:left="1080"/>
+        <w:rPr>
+          <w:b/>
+          <w:sz w:val="24"/>
+        </w:rPr>
+      </w:pPr>
+      <w:r>
+        <w:rPr>
+          <w:b/>
+          <w:sz w:val="24"/>
+        </w:rPr>
+        <w:t>Note:</w:t>
+      </w:r>
+    </w:p>
+    <w:p>
+      <w:pPr>
+        <w:pStyle w:val="ListParagraph"/>
+        <w:numPr>
+          <w:ilvl w:val="0"/>
+          <w:numId w:val="18"/>
+        </w:numPr>
+        <w:spacing w:after="160" w:line="256" w:lineRule="auto"/>
+        <w:rPr>
+          <w:sz w:val="24"/>
+        </w:rPr>
+      </w:pPr>
+      <w:r>
+        <w:rPr>
+          <w:sz w:val="24"/>
+        </w:rPr>
+        <w:t xml:space="preserve">Make use of Angular </w:t>
+      </w:r>
+      <w:bookmarkStart w:id="8" w:name="_GoBack"/>
+      <w:bookmarkEnd w:id="8"/>
+      <w:r>
+        <w:rPr>
+          <w:sz w:val="24"/>
+        </w:rPr>
+        <w:t xml:space="preserve"> Forms-Model Driven or template driven.</w:t>
+      </w:r>
+    </w:p>
+    <w:p>
+      <w:pPr>
+        <w:pStyle w:val="ListParagraph"/>
+        <w:numPr>
+          <w:ilvl w:val="0"/>
+          <w:numId w:val="18"/>
+        </w:numPr>
+        <w:spacing w:after="160" w:line="256" w:lineRule="auto"/>
+        <w:rPr>
+          <w:sz w:val="24"/>
+        </w:rPr>
+      </w:pPr>
+      <w:r>
+        <w:rPr>
+          <w:sz w:val="24"/>
+        </w:rPr>
+        <w:t xml:space="preserve">All fields are mandatory </w:t>
+      </w:r>
+    </w:p>
+    <w:p>
+      <w:pPr>
+        <w:pStyle w:val="ListParagraph"/>
+        <w:numPr>
+          <w:ilvl w:val="0"/>
+          <w:numId w:val="18"/>
+        </w:numPr>
+        <w:spacing w:after="160" w:line="256" w:lineRule="auto"/>
+        <w:rPr>
+          <w:sz w:val="24"/>
+        </w:rPr>
+      </w:pPr>
+      <w:r>
+        <w:rPr>
+          <w:sz w:val="24"/>
+        </w:rPr>
+        <w:t>Product category will be –Grocery, Mobile, Electronics &amp; Cloths</w:t>
+      </w:r>
+    </w:p>
+    <w:p>
+      <w:pPr>
+        <w:pStyle w:val="ListParagraph"/>
+        <w:numPr>
+          <w:ilvl w:val="0"/>
+          <w:numId w:val="18"/>
+        </w:numPr>
+        <w:spacing w:after="160" w:line="256" w:lineRule="auto"/>
+        <w:rPr>
+          <w:sz w:val="24"/>
+        </w:rPr>
+      </w:pPr>
+      <w:r>
+        <w:rPr>
+          <w:sz w:val="24"/>
+        </w:rPr>
+        <w:t>When click on Add Product if all fields are validated the output will come on console</w:t>
+      </w:r>
+    </w:p>
+    <w:p>
+      <w:pPr>
+        <w:pStyle w:val="ListParagraph"/>
+        <w:numPr>
+          <w:ilvl w:val="0"/>
+          <w:numId w:val="18"/>
+        </w:numPr>
+        <w:spacing w:after="160" w:line="256" w:lineRule="auto"/>
+        <w:rPr>
+          <w:sz w:val="24"/>
+        </w:rPr>
+      </w:pPr>
+      <w:r>
+        <w:rPr>
+          <w:sz w:val="24"/>
+        </w:rPr>
+        <w:t>We can select multiple store in Available list</w:t>
+      </w:r>
     </w:p>
     <w:p>
       <w:pPr>
@@ -3568,7 +3940,6 @@
         </w:numPr>
       </w:pPr>
     </w:p>
-    <w:bookmarkEnd w:id="6"/>
     <w:p>
       <w:pPr>
         <w:pStyle w:val="MainTitle-Numbered"/>
@@ -3578,8 +3949,18 @@
         </w:numPr>
       </w:pPr>
     </w:p>
+    <w:bookmarkEnd w:id="6"/>
+    <w:p>
+      <w:pPr>
+        <w:pStyle w:val="MainTitle-Numbered"/>
+        <w:numPr>
+          <w:ilvl w:val="0"/>
+          <w:numId w:val="0"/>
+        </w:numPr>
+      </w:pPr>
+    </w:p>
     <w:sectPr>
-      <w:headerReference w:type="even" r:id="rId30"/>
+      <w:headerReference w:type="even" r:id="rId31"/>
       <w:pgSz w:w="12240" w:h="15840"/>
       <w:pgMar w:top="1440" w:right="1800" w:bottom="1440" w:left="1800" w:header="720" w:footer="720" w:gutter="0"/>
       <w:cols w:space="720"/>
@@ -3691,7 +4072,7 @@
         <w:szCs w:val="16"/>
         <w:lang w:val="fr-FR" w:eastAsia="fr-FR"/>
       </w:rPr>
-      <w:t>11</w:t>
+      <w:t>12</w:t>
     </w:r>
     <w:r>
       <w:rPr>
@@ -3747,7 +4128,7 @@
         <w:szCs w:val="16"/>
         <w:lang w:val="fr-FR" w:eastAsia="fr-FR"/>
       </w:rPr>
-      <w:t>11</w:t>
+      <w:t>12</w:t>
     </w:r>
     <w:r>
       <w:rPr>
@@ -5354,6 +5735,39 @@
   </w:num>
   <w:num w:numId="14">
     <w:abstractNumId w:val="1"/>
+  </w:num>
+  <w:num w:numId="15">
+    <w:abstractNumId w:val="3"/>
+    <w:lvlOverride w:ilvl="0">
+      <w:startOverride w:val="1"/>
+    </w:lvlOverride>
+    <w:lvlOverride w:ilvl="1">
+      <w:startOverride w:val="1"/>
+    </w:lvlOverride>
+    <w:lvlOverride w:ilvl="2">
+      <w:startOverride w:val="1"/>
+    </w:lvlOverride>
+    <w:lvlOverride w:ilvl="3">
+      <w:startOverride w:val="1"/>
+    </w:lvlOverride>
+    <w:lvlOverride w:ilvl="4">
+      <w:startOverride w:val="1"/>
+    </w:lvlOverride>
+    <w:lvlOverride w:ilvl="5">
+      <w:startOverride w:val="1"/>
+    </w:lvlOverride>
+    <w:lvlOverride w:ilvl="6">
+      <w:startOverride w:val="1"/>
+    </w:lvlOverride>
+    <w:lvlOverride w:ilvl="7">
+      <w:startOverride w:val="1"/>
+    </w:lvlOverride>
+    <w:lvlOverride w:ilvl="8">
+      <w:startOverride w:val="1"/>
+    </w:lvlOverride>
+  </w:num>
+  <w:num w:numId="16">
+    <w:abstractNumId w:val="1"/>
     <w:lvlOverride w:ilvl="0"/>
     <w:lvlOverride w:ilvl="1"/>
     <w:lvlOverride w:ilvl="2"/>
@@ -5364,8 +5778,20 @@
     <w:lvlOverride w:ilvl="7"/>
     <w:lvlOverride w:ilvl="8"/>
   </w:num>
-  <w:num w:numId="15">
-    <w:abstractNumId w:val="3"/>
+  <w:num w:numId="17">
+    <w:abstractNumId w:val="0"/>
+    <w:lvlOverride w:ilvl="0"/>
+    <w:lvlOverride w:ilvl="1"/>
+    <w:lvlOverride w:ilvl="2"/>
+    <w:lvlOverride w:ilvl="3"/>
+    <w:lvlOverride w:ilvl="4"/>
+    <w:lvlOverride w:ilvl="5"/>
+    <w:lvlOverride w:ilvl="6"/>
+    <w:lvlOverride w:ilvl="7"/>
+    <w:lvlOverride w:ilvl="8"/>
+  </w:num>
+  <w:num w:numId="18">
+    <w:abstractNumId w:val="5"/>
     <w:lvlOverride w:ilvl="0">
       <w:startOverride w:val="1"/>
     </w:lvlOverride>
@@ -6990,24 +7416,6 @@
 </file>
 
 <file path=customXml/item1.xml><?xml version="1.0" encoding="utf-8"?>
-<?mso-contentType ?>
-<FormTemplates xmlns="http://schemas.microsoft.com/sharepoint/v3/contenttype/forms">
-  <Display>DocumentLibraryForm</Display>
-  <Edit>DocumentLibraryForm</Edit>
-  <New>DocumentLibraryForm</New>
-</FormTemplates>
-</file>
-
-<file path=customXml/item2.xml><?xml version="1.0" encoding="utf-8"?>
-<p:properties xmlns:p="http://schemas.microsoft.com/office/2006/metadata/properties" xmlns:xsi="http://www.w3.org/2001/XMLSchema-instance" xmlns:pc="http://schemas.microsoft.com/office/infopath/2007/PartnerControls">
-  <documentManagement>
-    <FolderName xmlns="952a6df7-b138-4f89-9bc4-e7a874ea3254">Templates_2016</FolderName>
-    <Material_x0020_Type xmlns="a85eb2a3-840f-4054-86f6-d41d0c1cba4b">Template</Material_x0020_Type>
-  </documentManagement>
-</p:properties>
-</file>
-
-<file path=customXml/item3.xml><?xml version="1.0" encoding="utf-8"?>
 <ct:contentTypeSchema xmlns:ct="http://schemas.microsoft.com/office/2006/metadata/contentType" xmlns:ma="http://schemas.microsoft.com/office/2006/metadata/properties/metaAttributes" ct:_="" ma:_="" ma:contentTypeName="Document" ma:contentTypeID="0x010100A64F2559C04AE4488E94205E47398A2E" ma:contentTypeVersion="1" ma:contentTypeDescription="Create a new document." ma:contentTypeScope="" ma:versionID="bb2d9302acd88bfb40288f9de05848d0">
   <xsd:schema xmlns:xsd="http://www.w3.org/2001/XMLSchema" xmlns:xs="http://www.w3.org/2001/XMLSchema" xmlns:p="http://schemas.microsoft.com/office/2006/metadata/properties" xmlns:ns2="a85eb2a3-840f-4054-86f6-d41d0c1cba4b" xmlns:ns3="952a6df7-b138-4f89-9bc4-e7a874ea3254" targetNamespace="http://schemas.microsoft.com/office/2006/metadata/properties" ma:root="true" ma:fieldsID="2d7d6362be7cac7839ee051b71b7ca70" ns2:_="" ns3:_="">
     <xsd:import namespace="a85eb2a3-840f-4054-86f6-d41d0c1cba4b"/>
@@ -7153,6 +7561,24 @@
 </ct:contentTypeSchema>
 </file>
 
+<file path=customXml/item2.xml><?xml version="1.0" encoding="utf-8"?>
+<p:properties xmlns:p="http://schemas.microsoft.com/office/2006/metadata/properties" xmlns:xsi="http://www.w3.org/2001/XMLSchema-instance" xmlns:pc="http://schemas.microsoft.com/office/infopath/2007/PartnerControls">
+  <documentManagement>
+    <FolderName xmlns="952a6df7-b138-4f89-9bc4-e7a874ea3254">Templates_2016</FolderName>
+    <Material_x0020_Type xmlns="a85eb2a3-840f-4054-86f6-d41d0c1cba4b">Template</Material_x0020_Type>
+  </documentManagement>
+</p:properties>
+</file>
+
+<file path=customXml/item3.xml><?xml version="1.0" encoding="utf-8"?>
+<?mso-contentType ?>
+<FormTemplates xmlns="http://schemas.microsoft.com/sharepoint/v3/contenttype/forms">
+  <Display>DocumentLibraryForm</Display>
+  <Edit>DocumentLibraryForm</Edit>
+  <New>DocumentLibraryForm</New>
+</FormTemplates>
+</file>
+
 <file path=customXml/item4.xml><?xml version="1.0" encoding="utf-8"?>
 <LongProperties xmlns="http://schemas.microsoft.com/office/2006/metadata/longProperties"/>
 </file>
@@ -7162,25 +7588,6 @@
 </file>
 
 <file path=customXml/itemProps1.xml><?xml version="1.0" encoding="utf-8"?>
-<ds:datastoreItem xmlns:ds="http://schemas.openxmlformats.org/officeDocument/2006/customXml" ds:itemID="{3F05994F-F38A-4DCB-8C82-02390AFE07D1}">
-  <ds:schemaRefs>
-    <ds:schemaRef ds:uri="http://schemas.microsoft.com/sharepoint/v3/contenttype/forms"/>
-  </ds:schemaRefs>
-</ds:datastoreItem>
-</file>
-
-<file path=customXml/itemProps2.xml><?xml version="1.0" encoding="utf-8"?>
-<ds:datastoreItem xmlns:ds="http://schemas.openxmlformats.org/officeDocument/2006/customXml" ds:itemID="{B40EDB2D-A63B-4FF0-86C0-A1F173B4409F}">
-  <ds:schemaRefs>
-    <ds:schemaRef ds:uri="http://schemas.microsoft.com/office/2006/metadata/properties"/>
-    <ds:schemaRef ds:uri="http://schemas.microsoft.com/office/infopath/2007/PartnerControls"/>
-    <ds:schemaRef ds:uri="952a6df7-b138-4f89-9bc4-e7a874ea3254"/>
-    <ds:schemaRef ds:uri="a85eb2a3-840f-4054-86f6-d41d0c1cba4b"/>
-  </ds:schemaRefs>
-</ds:datastoreItem>
-</file>
-
-<file path=customXml/itemProps3.xml><?xml version="1.0" encoding="utf-8"?>
 <ds:datastoreItem xmlns:ds="http://schemas.openxmlformats.org/officeDocument/2006/customXml" ds:itemID="{BDAD3681-46E6-41FA-A0E9-FACA6C718E94}">
   <ds:schemaRefs>
     <ds:schemaRef ds:uri="http://schemas.microsoft.com/office/2006/metadata/contentType"/>
@@ -7199,6 +7606,25 @@
 </ds:datastoreItem>
 </file>
 
+<file path=customXml/itemProps2.xml><?xml version="1.0" encoding="utf-8"?>
+<ds:datastoreItem xmlns:ds="http://schemas.openxmlformats.org/officeDocument/2006/customXml" ds:itemID="{B40EDB2D-A63B-4FF0-86C0-A1F173B4409F}">
+  <ds:schemaRefs>
+    <ds:schemaRef ds:uri="http://schemas.microsoft.com/office/2006/metadata/properties"/>
+    <ds:schemaRef ds:uri="http://schemas.microsoft.com/office/infopath/2007/PartnerControls"/>
+    <ds:schemaRef ds:uri="952a6df7-b138-4f89-9bc4-e7a874ea3254"/>
+    <ds:schemaRef ds:uri="a85eb2a3-840f-4054-86f6-d41d0c1cba4b"/>
+  </ds:schemaRefs>
+</ds:datastoreItem>
+</file>
+
+<file path=customXml/itemProps3.xml><?xml version="1.0" encoding="utf-8"?>
+<ds:datastoreItem xmlns:ds="http://schemas.openxmlformats.org/officeDocument/2006/customXml" ds:itemID="{3F05994F-F38A-4DCB-8C82-02390AFE07D1}">
+  <ds:schemaRefs>
+    <ds:schemaRef ds:uri="http://schemas.microsoft.com/sharepoint/v3/contenttype/forms"/>
+  </ds:schemaRefs>
+</ds:datastoreItem>
+</file>
+
 <file path=customXml/itemProps4.xml><?xml version="1.0" encoding="utf-8"?>
 <ds:datastoreItem xmlns:ds="http://schemas.openxmlformats.org/officeDocument/2006/customXml" ds:itemID="{5CFE1460-653D-4DAF-B1DD-C8EE25172C92}">
   <ds:schemaRefs>
@@ -7208,7 +7634,7 @@
 </file>
 
 <file path=customXml/itemProps5.xml><?xml version="1.0" encoding="utf-8"?>
-<ds:datastoreItem xmlns:ds="http://schemas.openxmlformats.org/officeDocument/2006/customXml" ds:itemID="{94981323-650B-428B-B49C-790A11807507}">
+<ds:datastoreItem xmlns:ds="http://schemas.openxmlformats.org/officeDocument/2006/customXml" ds:itemID="{FF089E91-87EB-46A9-BC09-28111B21ACA2}">
   <ds:schemaRefs>
     <ds:schemaRef ds:uri="http://schemas.openxmlformats.org/officeDocument/2006/bibliography"/>
   </ds:schemaRefs>

</xml_diff>

<commit_message>
updated Angular Lab and Notes
</commit_message>
<xml_diff>
--- a/Angular-Labbook.docx
+++ b/Angular-Labbook.docx
@@ -3720,8 +3720,6 @@
         </w:rPr>
         <w:t xml:space="preserve">Make use of Angular </w:t>
       </w:r>
-      <w:bookmarkStart w:id="8" w:name="_GoBack"/>
-      <w:bookmarkEnd w:id="8"/>
       <w:r>
         <w:rPr>
           <w:sz w:val="24"/>
@@ -3875,6 +3873,1122 @@
           <w:ilvl w:val="0"/>
           <w:numId w:val="0"/>
         </w:numPr>
+        <w:tabs>
+          <w:tab w:val="left" w:pos="720"/>
+        </w:tabs>
+      </w:pPr>
+      <w:r>
+        <w:lastRenderedPageBreak/>
+        <w:t>Lab</w:t>
+      </w:r>
+      <w:r>
+        <w:t>:</w:t>
+      </w:r>
+      <w:bookmarkStart w:id="8" w:name="_GoBack"/>
+      <w:bookmarkEnd w:id="8"/>
+      <w:r>
+        <w:t xml:space="preserve"> </w:t>
+      </w:r>
+      <w:r>
+        <w:t xml:space="preserve"> Angular CRUD with Java middle ware application (Spring REST) with Router</w:t>
+      </w:r>
+    </w:p>
+    <w:tbl>
+      <w:tblPr>
+        <w:tblW w:w="8298" w:type="dxa"/>
+        <w:tblInd w:w="558" w:type="dxa"/>
+        <w:tblBorders>
+          <w:top w:val="single" w:sz="4" w:space="0" w:color="808080"/>
+          <w:left w:val="single" w:sz="4" w:space="0" w:color="808080"/>
+          <w:bottom w:val="single" w:sz="4" w:space="0" w:color="808080"/>
+          <w:right w:val="single" w:sz="4" w:space="0" w:color="808080"/>
+          <w:insideH w:val="single" w:sz="4" w:space="0" w:color="808080"/>
+          <w:insideV w:val="single" w:sz="4" w:space="0" w:color="808080"/>
+        </w:tblBorders>
+        <w:tblLook w:val="04A0" w:firstRow="1" w:lastRow="0" w:firstColumn="1" w:lastColumn="0" w:noHBand="0" w:noVBand="1"/>
+      </w:tblPr>
+      <w:tblGrid>
+        <w:gridCol w:w="952"/>
+        <w:gridCol w:w="7346"/>
+      </w:tblGrid>
+      <w:tr>
+        <w:tc>
+          <w:tcPr>
+            <w:tcW w:w="952" w:type="dxa"/>
+            <w:tcBorders>
+              <w:top w:val="single" w:sz="4" w:space="0" w:color="808080"/>
+              <w:left w:val="single" w:sz="4" w:space="0" w:color="808080"/>
+              <w:bottom w:val="single" w:sz="4" w:space="0" w:color="808080"/>
+              <w:right w:val="single" w:sz="4" w:space="0" w:color="808080"/>
+            </w:tcBorders>
+            <w:shd w:val="clear" w:color="auto" w:fill="CCCCCC"/>
+            <w:vAlign w:val="center"/>
+            <w:hideMark/>
+          </w:tcPr>
+          <w:p>
+            <w:pPr>
+              <w:rPr>
+                <w:rStyle w:val="StyleNormalBold"/>
+              </w:rPr>
+            </w:pPr>
+            <w:r>
+              <w:rPr>
+                <w:rStyle w:val="StyleNormalBold"/>
+              </w:rPr>
+              <w:t>Goals</w:t>
+            </w:r>
+          </w:p>
+        </w:tc>
+        <w:tc>
+          <w:tcPr>
+            <w:tcW w:w="7346" w:type="dxa"/>
+            <w:tcBorders>
+              <w:top w:val="single" w:sz="4" w:space="0" w:color="808080"/>
+              <w:left w:val="single" w:sz="4" w:space="0" w:color="808080"/>
+              <w:bottom w:val="single" w:sz="4" w:space="0" w:color="808080"/>
+              <w:right w:val="single" w:sz="4" w:space="0" w:color="808080"/>
+            </w:tcBorders>
+            <w:hideMark/>
+          </w:tcPr>
+          <w:p>
+            <w:pPr>
+              <w:pStyle w:val="Para-Heading2Bulleted"/>
+              <w:numPr>
+                <w:ilvl w:val="0"/>
+                <w:numId w:val="20"/>
+              </w:numPr>
+              <w:tabs>
+                <w:tab w:val="left" w:pos="720"/>
+              </w:tabs>
+              <w:jc w:val="left"/>
+              <w:rPr>
+                <w:rFonts w:ascii="Candara" w:hAnsi="Candara" w:cs="Arial"/>
+              </w:rPr>
+            </w:pPr>
+            <w:r>
+              <w:rPr>
+                <w:rFonts w:ascii="Candara" w:hAnsi="Candara" w:cs="Arial"/>
+              </w:rPr>
+              <w:t xml:space="preserve">Angular </w:t>
+            </w:r>
+            <w:r>
+              <w:rPr>
+                <w:rFonts w:ascii="Candara" w:hAnsi="Candara" w:cs="Arial"/>
+              </w:rPr>
+              <w:t>with Spring</w:t>
+            </w:r>
+            <w:r>
+              <w:rPr>
+                <w:rFonts w:ascii="Candara" w:hAnsi="Candara" w:cs="Arial"/>
+              </w:rPr>
+              <w:t>Boot</w:t>
+            </w:r>
+            <w:r>
+              <w:rPr>
+                <w:rFonts w:ascii="Candara" w:hAnsi="Candara" w:cs="Arial"/>
+              </w:rPr>
+              <w:t xml:space="preserve"> restful with </w:t>
+            </w:r>
+            <w:r>
+              <w:rPr>
+                <w:rFonts w:ascii="Candara" w:hAnsi="Candara" w:cs="Arial"/>
+              </w:rPr>
+              <w:t xml:space="preserve">data </w:t>
+            </w:r>
+            <w:r>
+              <w:rPr>
+                <w:rFonts w:ascii="Candara" w:hAnsi="Candara" w:cs="Arial"/>
+              </w:rPr>
+              <w:t>JPA</w:t>
+            </w:r>
+          </w:p>
+        </w:tc>
+      </w:tr>
+      <w:tr>
+        <w:tc>
+          <w:tcPr>
+            <w:tcW w:w="952" w:type="dxa"/>
+            <w:tcBorders>
+              <w:top w:val="single" w:sz="4" w:space="0" w:color="808080"/>
+              <w:left w:val="single" w:sz="4" w:space="0" w:color="808080"/>
+              <w:bottom w:val="single" w:sz="4" w:space="0" w:color="808080"/>
+              <w:right w:val="single" w:sz="4" w:space="0" w:color="808080"/>
+            </w:tcBorders>
+            <w:shd w:val="clear" w:color="auto" w:fill="CCCCCC"/>
+            <w:vAlign w:val="center"/>
+            <w:hideMark/>
+          </w:tcPr>
+          <w:p>
+            <w:pPr>
+              <w:rPr>
+                <w:rStyle w:val="StyleNormalBold"/>
+              </w:rPr>
+            </w:pPr>
+            <w:r>
+              <w:rPr>
+                <w:rStyle w:val="StyleNormalBold"/>
+              </w:rPr>
+              <w:t>Time</w:t>
+            </w:r>
+          </w:p>
+        </w:tc>
+        <w:tc>
+          <w:tcPr>
+            <w:tcW w:w="7346" w:type="dxa"/>
+            <w:tcBorders>
+              <w:top w:val="single" w:sz="4" w:space="0" w:color="808080"/>
+              <w:left w:val="single" w:sz="4" w:space="0" w:color="808080"/>
+              <w:bottom w:val="single" w:sz="4" w:space="0" w:color="808080"/>
+              <w:right w:val="single" w:sz="4" w:space="0" w:color="808080"/>
+            </w:tcBorders>
+            <w:hideMark/>
+          </w:tcPr>
+          <w:p>
+            <w:r>
+              <w:t>240 minutes</w:t>
+            </w:r>
+          </w:p>
+        </w:tc>
+      </w:tr>
+    </w:tbl>
+    <w:p>
+      <w:pPr>
+        <w:pStyle w:val="Heading2"/>
+      </w:pPr>
+    </w:p>
+    <w:p>
+      <w:pPr>
+        <w:pStyle w:val="ListParagraph"/>
+        <w:spacing w:after="160" w:line="256" w:lineRule="auto"/>
+        <w:rPr>
+          <w:sz w:val="28"/>
+          <w:szCs w:val="28"/>
+        </w:rPr>
+      </w:pPr>
+      <w:r>
+        <w:t xml:space="preserve">5. </w:t>
+      </w:r>
+      <w:r>
+        <w:rPr>
+          <w:sz w:val="28"/>
+          <w:szCs w:val="28"/>
+        </w:rPr>
+        <w:t>Create a “Movie App” wherein movies could be maintained according to genres like Fiction, Drama and Satire. There is also a search option allowing to search for movies.</w:t>
+      </w:r>
+    </w:p>
+    <w:p>
+      <w:pPr>
+        <w:pStyle w:val="ListParagraph"/>
+        <w:rPr>
+          <w:sz w:val="28"/>
+          <w:szCs w:val="28"/>
+        </w:rPr>
+      </w:pPr>
+    </w:p>
+    <w:p>
+      <w:pPr>
+        <w:pStyle w:val="ListParagraph"/>
+        <w:rPr>
+          <w:sz w:val="28"/>
+          <w:szCs w:val="28"/>
+        </w:rPr>
+      </w:pPr>
+      <w:r>
+        <w:rPr>
+          <w:sz w:val="28"/>
+          <w:szCs w:val="28"/>
+        </w:rPr>
+        <w:t>Refer below screen shot:</w:t>
+      </w:r>
+    </w:p>
+    <w:p>
+      <w:pPr>
+        <w:pStyle w:val="ListParagraph"/>
+        <w:rPr>
+          <w:sz w:val="28"/>
+          <w:szCs w:val="28"/>
+        </w:rPr>
+      </w:pPr>
+    </w:p>
+    <w:p>
+      <w:pPr>
+        <w:pStyle w:val="ListParagraph"/>
+        <w:rPr>
+          <w:sz w:val="28"/>
+          <w:szCs w:val="28"/>
+        </w:rPr>
+      </w:pPr>
+      <w:r>
+        <w:rPr>
+          <w:noProof/>
+          <w:sz w:val="28"/>
+          <w:szCs w:val="28"/>
+        </w:rPr>
+        <w:drawing>
+          <wp:inline distT="0" distB="0" distL="0" distR="0">
+            <wp:extent cx="4667250" cy="1323975"/>
+            <wp:effectExtent l="19050" t="19050" r="19050" b="28575"/>
+            <wp:docPr id="23" name="Picture 23"/>
+            <wp:cNvGraphicFramePr>
+              <a:graphicFrameLocks xmlns:a="http://schemas.openxmlformats.org/drawingml/2006/main" noChangeAspect="1"/>
+            </wp:cNvGraphicFramePr>
+            <a:graphic xmlns:a="http://schemas.openxmlformats.org/drawingml/2006/main">
+              <a:graphicData uri="http://schemas.openxmlformats.org/drawingml/2006/picture">
+                <pic:pic xmlns:pic="http://schemas.openxmlformats.org/drawingml/2006/picture">
+                  <pic:nvPicPr>
+                    <pic:cNvPr id="0" name="Picture 9"/>
+                    <pic:cNvPicPr>
+                      <a:picLocks noChangeAspect="1" noChangeArrowheads="1"/>
+                    </pic:cNvPicPr>
+                  </pic:nvPicPr>
+                  <pic:blipFill>
+                    <a:blip r:embed="rId31">
+                      <a:extLst>
+                        <a:ext uri="{28A0092B-C50C-407E-A947-70E740481C1C}">
+                          <a14:useLocalDpi xmlns:a14="http://schemas.microsoft.com/office/drawing/2010/main" val="0"/>
+                        </a:ext>
+                      </a:extLst>
+                    </a:blip>
+                    <a:srcRect/>
+                    <a:stretch>
+                      <a:fillRect/>
+                    </a:stretch>
+                  </pic:blipFill>
+                  <pic:spPr bwMode="auto">
+                    <a:xfrm>
+                      <a:off x="0" y="0"/>
+                      <a:ext cx="4667250" cy="1323975"/>
+                    </a:xfrm>
+                    <a:prstGeom prst="rect">
+                      <a:avLst/>
+                    </a:prstGeom>
+                    <a:noFill/>
+                    <a:ln w="9525" cmpd="sng">
+                      <a:solidFill>
+                        <a:srgbClr val="000000"/>
+                      </a:solidFill>
+                      <a:miter lim="800000"/>
+                      <a:headEnd/>
+                      <a:tailEnd/>
+                    </a:ln>
+                    <a:effectLst/>
+                  </pic:spPr>
+                </pic:pic>
+              </a:graphicData>
+            </a:graphic>
+          </wp:inline>
+        </w:drawing>
+      </w:r>
+    </w:p>
+    <w:p>
+      <w:pPr>
+        <w:pStyle w:val="ListParagraph"/>
+        <w:rPr>
+          <w:sz w:val="28"/>
+          <w:szCs w:val="28"/>
+        </w:rPr>
+      </w:pPr>
+    </w:p>
+    <w:p>
+      <w:pPr>
+        <w:pStyle w:val="ListParagraph"/>
+        <w:numPr>
+          <w:ilvl w:val="0"/>
+          <w:numId w:val="21"/>
+        </w:numPr>
+        <w:spacing w:after="160" w:line="256" w:lineRule="auto"/>
+        <w:rPr>
+          <w:sz w:val="28"/>
+          <w:szCs w:val="28"/>
+        </w:rPr>
+      </w:pPr>
+      <w:r>
+        <w:rPr>
+          <w:sz w:val="28"/>
+          <w:szCs w:val="28"/>
+        </w:rPr>
+        <w:t xml:space="preserve">When the user clicks on “Add Movies” -&gt; Allows a User to add a movie. </w:t>
+      </w:r>
+    </w:p>
+    <w:p>
+      <w:pPr>
+        <w:pStyle w:val="ListParagraph"/>
+        <w:ind w:left="1080"/>
+        <w:rPr>
+          <w:sz w:val="28"/>
+          <w:szCs w:val="28"/>
+        </w:rPr>
+      </w:pPr>
+      <w:r>
+        <w:rPr>
+          <w:sz w:val="28"/>
+          <w:szCs w:val="28"/>
+        </w:rPr>
+        <w:t>The user can add movie(s) depending on Genre (drop-down list loaded with values [Drama, Fiction, Satire])</w:t>
+      </w:r>
+    </w:p>
+    <w:p>
+      <w:pPr>
+        <w:pStyle w:val="ListParagraph"/>
+        <w:ind w:left="1080"/>
+        <w:rPr>
+          <w:sz w:val="28"/>
+          <w:szCs w:val="28"/>
+        </w:rPr>
+      </w:pPr>
+      <w:r>
+        <w:rPr>
+          <w:sz w:val="28"/>
+          <w:szCs w:val="28"/>
+        </w:rPr>
+        <w:t>The user could add multiple movies. On Adding Movies will be added in Database with the help of Spring Web services (Restful). Use Spring restful with JPA concept Refer below screen shot:</w:t>
+      </w:r>
+    </w:p>
+    <w:p>
+      <w:pPr>
+        <w:pStyle w:val="ListParagraph"/>
+        <w:ind w:left="1080"/>
+        <w:rPr>
+          <w:sz w:val="28"/>
+          <w:szCs w:val="28"/>
+        </w:rPr>
+      </w:pPr>
+    </w:p>
+    <w:p>
+      <w:pPr>
+        <w:pStyle w:val="ListParagraph"/>
+        <w:ind w:left="1080"/>
+        <w:rPr>
+          <w:sz w:val="28"/>
+          <w:szCs w:val="28"/>
+        </w:rPr>
+      </w:pPr>
+      <w:r>
+        <w:rPr>
+          <w:noProof/>
+          <w:sz w:val="28"/>
+          <w:szCs w:val="28"/>
+        </w:rPr>
+        <w:lastRenderedPageBreak/>
+        <w:drawing>
+          <wp:inline distT="0" distB="0" distL="0" distR="0">
+            <wp:extent cx="5133975" cy="2409825"/>
+            <wp:effectExtent l="19050" t="19050" r="28575" b="28575"/>
+            <wp:docPr id="22" name="Picture 22"/>
+            <wp:cNvGraphicFramePr>
+              <a:graphicFrameLocks xmlns:a="http://schemas.openxmlformats.org/drawingml/2006/main" noChangeAspect="1"/>
+            </wp:cNvGraphicFramePr>
+            <a:graphic xmlns:a="http://schemas.openxmlformats.org/drawingml/2006/main">
+              <a:graphicData uri="http://schemas.openxmlformats.org/drawingml/2006/picture">
+                <pic:pic xmlns:pic="http://schemas.openxmlformats.org/drawingml/2006/picture">
+                  <pic:nvPicPr>
+                    <pic:cNvPr id="0" name="Picture 19"/>
+                    <pic:cNvPicPr>
+                      <a:picLocks noChangeAspect="1" noChangeArrowheads="1"/>
+                    </pic:cNvPicPr>
+                  </pic:nvPicPr>
+                  <pic:blipFill>
+                    <a:blip r:embed="rId32">
+                      <a:extLst>
+                        <a:ext uri="{28A0092B-C50C-407E-A947-70E740481C1C}">
+                          <a14:useLocalDpi xmlns:a14="http://schemas.microsoft.com/office/drawing/2010/main" val="0"/>
+                        </a:ext>
+                      </a:extLst>
+                    </a:blip>
+                    <a:srcRect/>
+                    <a:stretch>
+                      <a:fillRect/>
+                    </a:stretch>
+                  </pic:blipFill>
+                  <pic:spPr bwMode="auto">
+                    <a:xfrm>
+                      <a:off x="0" y="0"/>
+                      <a:ext cx="5133975" cy="2409825"/>
+                    </a:xfrm>
+                    <a:prstGeom prst="rect">
+                      <a:avLst/>
+                    </a:prstGeom>
+                    <a:noFill/>
+                    <a:ln w="9525" cmpd="sng">
+                      <a:solidFill>
+                        <a:srgbClr val="000000"/>
+                      </a:solidFill>
+                      <a:miter lim="800000"/>
+                      <a:headEnd/>
+                      <a:tailEnd/>
+                    </a:ln>
+                    <a:effectLst/>
+                  </pic:spPr>
+                </pic:pic>
+              </a:graphicData>
+            </a:graphic>
+          </wp:inline>
+        </w:drawing>
+      </w:r>
+    </w:p>
+    <w:p>
+      <w:pPr>
+        <w:pStyle w:val="ListParagraph"/>
+        <w:ind w:left="1080"/>
+        <w:rPr>
+          <w:sz w:val="28"/>
+          <w:szCs w:val="28"/>
+        </w:rPr>
+      </w:pPr>
+    </w:p>
+    <w:p>
+      <w:pPr>
+        <w:pStyle w:val="ListParagraph"/>
+        <w:ind w:left="1080"/>
+        <w:rPr>
+          <w:sz w:val="28"/>
+          <w:szCs w:val="28"/>
+        </w:rPr>
+      </w:pPr>
+      <w:r>
+        <w:rPr>
+          <w:sz w:val="28"/>
+          <w:szCs w:val="28"/>
+        </w:rPr>
+        <w:t>Refer below screens for validations:</w:t>
+      </w:r>
+    </w:p>
+    <w:p>
+      <w:pPr>
+        <w:pStyle w:val="ListParagraph"/>
+        <w:ind w:left="1080"/>
+        <w:rPr>
+          <w:sz w:val="28"/>
+          <w:szCs w:val="28"/>
+        </w:rPr>
+      </w:pPr>
+    </w:p>
+    <w:p>
+      <w:pPr>
+        <w:pStyle w:val="ListParagraph"/>
+        <w:ind w:left="1080"/>
+        <w:rPr>
+          <w:sz w:val="28"/>
+          <w:szCs w:val="28"/>
+        </w:rPr>
+      </w:pPr>
+      <w:r>
+        <w:rPr>
+          <w:noProof/>
+          <w:sz w:val="28"/>
+          <w:szCs w:val="28"/>
+        </w:rPr>
+        <w:drawing>
+          <wp:inline distT="0" distB="0" distL="0" distR="0">
+            <wp:extent cx="4914900" cy="1876425"/>
+            <wp:effectExtent l="19050" t="19050" r="19050" b="28575"/>
+            <wp:docPr id="20" name="Picture 20"/>
+            <wp:cNvGraphicFramePr>
+              <a:graphicFrameLocks xmlns:a="http://schemas.openxmlformats.org/drawingml/2006/main" noChangeAspect="1"/>
+            </wp:cNvGraphicFramePr>
+            <a:graphic xmlns:a="http://schemas.openxmlformats.org/drawingml/2006/main">
+              <a:graphicData uri="http://schemas.openxmlformats.org/drawingml/2006/picture">
+                <pic:pic xmlns:pic="http://schemas.openxmlformats.org/drawingml/2006/picture">
+                  <pic:nvPicPr>
+                    <pic:cNvPr id="0" name="Picture 13"/>
+                    <pic:cNvPicPr>
+                      <a:picLocks noChangeAspect="1" noChangeArrowheads="1"/>
+                    </pic:cNvPicPr>
+                  </pic:nvPicPr>
+                  <pic:blipFill>
+                    <a:blip r:embed="rId33">
+                      <a:extLst>
+                        <a:ext uri="{28A0092B-C50C-407E-A947-70E740481C1C}">
+                          <a14:useLocalDpi xmlns:a14="http://schemas.microsoft.com/office/drawing/2010/main" val="0"/>
+                        </a:ext>
+                      </a:extLst>
+                    </a:blip>
+                    <a:srcRect/>
+                    <a:stretch>
+                      <a:fillRect/>
+                    </a:stretch>
+                  </pic:blipFill>
+                  <pic:spPr bwMode="auto">
+                    <a:xfrm>
+                      <a:off x="0" y="0"/>
+                      <a:ext cx="4914900" cy="1876425"/>
+                    </a:xfrm>
+                    <a:prstGeom prst="rect">
+                      <a:avLst/>
+                    </a:prstGeom>
+                    <a:noFill/>
+                    <a:ln w="9525" cmpd="sng">
+                      <a:solidFill>
+                        <a:srgbClr val="000000"/>
+                      </a:solidFill>
+                      <a:miter lim="800000"/>
+                      <a:headEnd/>
+                      <a:tailEnd/>
+                    </a:ln>
+                    <a:effectLst/>
+                  </pic:spPr>
+                </pic:pic>
+              </a:graphicData>
+            </a:graphic>
+          </wp:inline>
+        </w:drawing>
+      </w:r>
+    </w:p>
+    <w:p>
+      <w:pPr>
+        <w:pStyle w:val="ListParagraph"/>
+        <w:ind w:left="1080"/>
+        <w:rPr>
+          <w:sz w:val="28"/>
+          <w:szCs w:val="28"/>
+        </w:rPr>
+      </w:pPr>
+    </w:p>
+    <w:p>
+      <w:pPr>
+        <w:pStyle w:val="ListParagraph"/>
+        <w:ind w:left="1080"/>
+        <w:rPr>
+          <w:sz w:val="28"/>
+          <w:szCs w:val="28"/>
+        </w:rPr>
+      </w:pPr>
+      <w:r>
+        <w:rPr>
+          <w:noProof/>
+          <w:sz w:val="28"/>
+          <w:szCs w:val="28"/>
+        </w:rPr>
+        <w:lastRenderedPageBreak/>
+        <w:drawing>
+          <wp:inline distT="0" distB="0" distL="0" distR="0">
+            <wp:extent cx="4933950" cy="2590800"/>
+            <wp:effectExtent l="19050" t="19050" r="19050" b="19050"/>
+            <wp:docPr id="19" name="Picture 19"/>
+            <wp:cNvGraphicFramePr>
+              <a:graphicFrameLocks xmlns:a="http://schemas.openxmlformats.org/drawingml/2006/main" noChangeAspect="1"/>
+            </wp:cNvGraphicFramePr>
+            <a:graphic xmlns:a="http://schemas.openxmlformats.org/drawingml/2006/main">
+              <a:graphicData uri="http://schemas.openxmlformats.org/drawingml/2006/picture">
+                <pic:pic xmlns:pic="http://schemas.openxmlformats.org/drawingml/2006/picture">
+                  <pic:nvPicPr>
+                    <pic:cNvPr id="0" name="Picture 11"/>
+                    <pic:cNvPicPr>
+                      <a:picLocks noChangeAspect="1" noChangeArrowheads="1"/>
+                    </pic:cNvPicPr>
+                  </pic:nvPicPr>
+                  <pic:blipFill>
+                    <a:blip r:embed="rId34">
+                      <a:extLst>
+                        <a:ext uri="{28A0092B-C50C-407E-A947-70E740481C1C}">
+                          <a14:useLocalDpi xmlns:a14="http://schemas.microsoft.com/office/drawing/2010/main" val="0"/>
+                        </a:ext>
+                      </a:extLst>
+                    </a:blip>
+                    <a:srcRect/>
+                    <a:stretch>
+                      <a:fillRect/>
+                    </a:stretch>
+                  </pic:blipFill>
+                  <pic:spPr bwMode="auto">
+                    <a:xfrm>
+                      <a:off x="0" y="0"/>
+                      <a:ext cx="4933950" cy="2590800"/>
+                    </a:xfrm>
+                    <a:prstGeom prst="rect">
+                      <a:avLst/>
+                    </a:prstGeom>
+                    <a:noFill/>
+                    <a:ln w="9525" cmpd="sng">
+                      <a:solidFill>
+                        <a:srgbClr val="000000"/>
+                      </a:solidFill>
+                      <a:miter lim="800000"/>
+                      <a:headEnd/>
+                      <a:tailEnd/>
+                    </a:ln>
+                    <a:effectLst/>
+                  </pic:spPr>
+                </pic:pic>
+              </a:graphicData>
+            </a:graphic>
+          </wp:inline>
+        </w:drawing>
+      </w:r>
+    </w:p>
+    <w:p>
+      <w:pPr>
+        <w:pStyle w:val="ListParagraph"/>
+        <w:rPr>
+          <w:sz w:val="28"/>
+          <w:szCs w:val="28"/>
+        </w:rPr>
+      </w:pPr>
+    </w:p>
+    <w:p>
+      <w:pPr>
+        <w:pStyle w:val="ListParagraph"/>
+        <w:numPr>
+          <w:ilvl w:val="0"/>
+          <w:numId w:val="21"/>
+        </w:numPr>
+        <w:spacing w:after="160" w:line="256" w:lineRule="auto"/>
+        <w:rPr>
+          <w:sz w:val="24"/>
+        </w:rPr>
+      </w:pPr>
+      <w:r>
+        <w:rPr>
+          <w:sz w:val="24"/>
+        </w:rPr>
+        <w:t>When the user clicks on “Search Movie By Category” -&gt; Allows user to search movie(s) by Category. [Depending on Genre (Drama,Fiction,Satire)]</w:t>
+      </w:r>
+    </w:p>
+    <w:p>
+      <w:pPr>
+        <w:pStyle w:val="ListParagraph"/>
+        <w:ind w:left="1080"/>
+        <w:rPr>
+          <w:sz w:val="24"/>
+        </w:rPr>
+      </w:pPr>
+    </w:p>
+    <w:p>
+      <w:pPr>
+        <w:pStyle w:val="ListParagraph"/>
+        <w:ind w:left="1080"/>
+        <w:rPr>
+          <w:sz w:val="24"/>
+        </w:rPr>
+      </w:pPr>
+      <w:r>
+        <w:rPr>
+          <w:sz w:val="24"/>
+        </w:rPr>
+        <w:t>There could be more than one movies depending on same Genre. Refer below screen shots:</w:t>
+      </w:r>
+    </w:p>
+    <w:p>
+      <w:pPr>
+        <w:pStyle w:val="ListParagraph"/>
+        <w:ind w:left="1080"/>
+        <w:rPr>
+          <w:sz w:val="24"/>
+        </w:rPr>
+      </w:pPr>
+    </w:p>
+    <w:p>
+      <w:pPr>
+        <w:pStyle w:val="ListParagraph"/>
+        <w:ind w:left="1080"/>
+        <w:rPr>
+          <w:sz w:val="24"/>
+        </w:rPr>
+      </w:pPr>
+      <w:r>
+        <w:rPr>
+          <w:noProof/>
+          <w:sz w:val="24"/>
+        </w:rPr>
+        <w:drawing>
+          <wp:inline distT="0" distB="0" distL="0" distR="0">
+            <wp:extent cx="4791075" cy="1571625"/>
+            <wp:effectExtent l="19050" t="19050" r="28575" b="28575"/>
+            <wp:docPr id="15" name="Picture 15"/>
+            <wp:cNvGraphicFramePr>
+              <a:graphicFrameLocks xmlns:a="http://schemas.openxmlformats.org/drawingml/2006/main" noChangeAspect="1"/>
+            </wp:cNvGraphicFramePr>
+            <a:graphic xmlns:a="http://schemas.openxmlformats.org/drawingml/2006/main">
+              <a:graphicData uri="http://schemas.openxmlformats.org/drawingml/2006/picture">
+                <pic:pic xmlns:pic="http://schemas.openxmlformats.org/drawingml/2006/picture">
+                  <pic:nvPicPr>
+                    <pic:cNvPr id="0" name="Picture 15"/>
+                    <pic:cNvPicPr>
+                      <a:picLocks noChangeAspect="1" noChangeArrowheads="1"/>
+                    </pic:cNvPicPr>
+                  </pic:nvPicPr>
+                  <pic:blipFill>
+                    <a:blip r:embed="rId35">
+                      <a:extLst>
+                        <a:ext uri="{28A0092B-C50C-407E-A947-70E740481C1C}">
+                          <a14:useLocalDpi xmlns:a14="http://schemas.microsoft.com/office/drawing/2010/main" val="0"/>
+                        </a:ext>
+                      </a:extLst>
+                    </a:blip>
+                    <a:srcRect/>
+                    <a:stretch>
+                      <a:fillRect/>
+                    </a:stretch>
+                  </pic:blipFill>
+                  <pic:spPr bwMode="auto">
+                    <a:xfrm>
+                      <a:off x="0" y="0"/>
+                      <a:ext cx="4791075" cy="1571625"/>
+                    </a:xfrm>
+                    <a:prstGeom prst="rect">
+                      <a:avLst/>
+                    </a:prstGeom>
+                    <a:noFill/>
+                    <a:ln w="9525" cmpd="sng">
+                      <a:solidFill>
+                        <a:srgbClr val="000000"/>
+                      </a:solidFill>
+                      <a:miter lim="800000"/>
+                      <a:headEnd/>
+                      <a:tailEnd/>
+                    </a:ln>
+                    <a:effectLst/>
+                  </pic:spPr>
+                </pic:pic>
+              </a:graphicData>
+            </a:graphic>
+          </wp:inline>
+        </w:drawing>
+      </w:r>
+    </w:p>
+    <w:p>
+      <w:pPr>
+        <w:pStyle w:val="ListParagraph"/>
+        <w:ind w:left="1080"/>
+        <w:rPr>
+          <w:sz w:val="24"/>
+        </w:rPr>
+      </w:pPr>
+    </w:p>
+    <w:p>
+      <w:pPr>
+        <w:pStyle w:val="ListParagraph"/>
+        <w:ind w:left="1080"/>
+        <w:rPr>
+          <w:sz w:val="24"/>
+        </w:rPr>
+      </w:pPr>
+      <w:r>
+        <w:rPr>
+          <w:sz w:val="24"/>
+        </w:rPr>
+        <w:t>Thus if Searching Movie on ‘Drama’ displays below Result:</w:t>
+      </w:r>
+    </w:p>
+    <w:p>
+      <w:pPr>
+        <w:pStyle w:val="ListParagraph"/>
+        <w:ind w:left="1080"/>
+        <w:rPr>
+          <w:sz w:val="24"/>
+        </w:rPr>
+      </w:pPr>
+      <w:r>
+        <w:rPr>
+          <w:noProof/>
+          <w:sz w:val="24"/>
+        </w:rPr>
+        <w:lastRenderedPageBreak/>
+        <w:drawing>
+          <wp:inline distT="0" distB="0" distL="0" distR="0">
+            <wp:extent cx="4819650" cy="1990725"/>
+            <wp:effectExtent l="19050" t="19050" r="19050" b="28575"/>
+            <wp:docPr id="13" name="Picture 13"/>
+            <wp:cNvGraphicFramePr>
+              <a:graphicFrameLocks xmlns:a="http://schemas.openxmlformats.org/drawingml/2006/main" noChangeAspect="1"/>
+            </wp:cNvGraphicFramePr>
+            <a:graphic xmlns:a="http://schemas.openxmlformats.org/drawingml/2006/main">
+              <a:graphicData uri="http://schemas.openxmlformats.org/drawingml/2006/picture">
+                <pic:pic xmlns:pic="http://schemas.openxmlformats.org/drawingml/2006/picture">
+                  <pic:nvPicPr>
+                    <pic:cNvPr id="0" name="Picture 12"/>
+                    <pic:cNvPicPr>
+                      <a:picLocks noChangeAspect="1" noChangeArrowheads="1"/>
+                    </pic:cNvPicPr>
+                  </pic:nvPicPr>
+                  <pic:blipFill>
+                    <a:blip r:embed="rId36">
+                      <a:extLst>
+                        <a:ext uri="{28A0092B-C50C-407E-A947-70E740481C1C}">
+                          <a14:useLocalDpi xmlns:a14="http://schemas.microsoft.com/office/drawing/2010/main" val="0"/>
+                        </a:ext>
+                      </a:extLst>
+                    </a:blip>
+                    <a:srcRect/>
+                    <a:stretch>
+                      <a:fillRect/>
+                    </a:stretch>
+                  </pic:blipFill>
+                  <pic:spPr bwMode="auto">
+                    <a:xfrm>
+                      <a:off x="0" y="0"/>
+                      <a:ext cx="4819650" cy="1990725"/>
+                    </a:xfrm>
+                    <a:prstGeom prst="rect">
+                      <a:avLst/>
+                    </a:prstGeom>
+                    <a:noFill/>
+                    <a:ln w="9525" cmpd="sng">
+                      <a:solidFill>
+                        <a:srgbClr val="000000"/>
+                      </a:solidFill>
+                      <a:miter lim="800000"/>
+                      <a:headEnd/>
+                      <a:tailEnd/>
+                    </a:ln>
+                    <a:effectLst/>
+                  </pic:spPr>
+                </pic:pic>
+              </a:graphicData>
+            </a:graphic>
+          </wp:inline>
+        </w:drawing>
+      </w:r>
+    </w:p>
+    <w:p>
+      <w:pPr>
+        <w:pStyle w:val="ListParagraph"/>
+        <w:ind w:left="1080"/>
+        <w:rPr>
+          <w:sz w:val="24"/>
+        </w:rPr>
+      </w:pPr>
+    </w:p>
+    <w:p>
+      <w:pPr>
+        <w:pStyle w:val="ListParagraph"/>
+        <w:ind w:left="1080"/>
+        <w:rPr>
+          <w:sz w:val="24"/>
+        </w:rPr>
+      </w:pPr>
+      <w:r>
+        <w:rPr>
+          <w:sz w:val="24"/>
+        </w:rPr>
+        <w:t>Thus if Searching Movie on ‘Fiction’ displays below Result:</w:t>
+      </w:r>
+    </w:p>
+    <w:p>
+      <w:pPr>
+        <w:pStyle w:val="ListParagraph"/>
+        <w:ind w:left="1080"/>
+        <w:rPr>
+          <w:sz w:val="24"/>
+        </w:rPr>
+      </w:pPr>
+      <w:r>
+        <w:rPr>
+          <w:noProof/>
+          <w:sz w:val="24"/>
+        </w:rPr>
+        <w:drawing>
+          <wp:inline distT="0" distB="0" distL="0" distR="0">
+            <wp:extent cx="4838700" cy="1771650"/>
+            <wp:effectExtent l="19050" t="19050" r="19050" b="19050"/>
+            <wp:docPr id="12" name="Picture 12"/>
+            <wp:cNvGraphicFramePr>
+              <a:graphicFrameLocks xmlns:a="http://schemas.openxmlformats.org/drawingml/2006/main" noChangeAspect="1"/>
+            </wp:cNvGraphicFramePr>
+            <a:graphic xmlns:a="http://schemas.openxmlformats.org/drawingml/2006/main">
+              <a:graphicData uri="http://schemas.openxmlformats.org/drawingml/2006/picture">
+                <pic:pic xmlns:pic="http://schemas.openxmlformats.org/drawingml/2006/picture">
+                  <pic:nvPicPr>
+                    <pic:cNvPr id="0" name="Picture 20"/>
+                    <pic:cNvPicPr>
+                      <a:picLocks noChangeAspect="1" noChangeArrowheads="1"/>
+                    </pic:cNvPicPr>
+                  </pic:nvPicPr>
+                  <pic:blipFill>
+                    <a:blip r:embed="rId37">
+                      <a:extLst>
+                        <a:ext uri="{28A0092B-C50C-407E-A947-70E740481C1C}">
+                          <a14:useLocalDpi xmlns:a14="http://schemas.microsoft.com/office/drawing/2010/main" val="0"/>
+                        </a:ext>
+                      </a:extLst>
+                    </a:blip>
+                    <a:srcRect/>
+                    <a:stretch>
+                      <a:fillRect/>
+                    </a:stretch>
+                  </pic:blipFill>
+                  <pic:spPr bwMode="auto">
+                    <a:xfrm>
+                      <a:off x="0" y="0"/>
+                      <a:ext cx="4838700" cy="1771650"/>
+                    </a:xfrm>
+                    <a:prstGeom prst="rect">
+                      <a:avLst/>
+                    </a:prstGeom>
+                    <a:noFill/>
+                    <a:ln w="9525" cmpd="sng">
+                      <a:solidFill>
+                        <a:srgbClr val="000000"/>
+                      </a:solidFill>
+                      <a:miter lim="800000"/>
+                      <a:headEnd/>
+                      <a:tailEnd/>
+                    </a:ln>
+                    <a:effectLst/>
+                  </pic:spPr>
+                </pic:pic>
+              </a:graphicData>
+            </a:graphic>
+          </wp:inline>
+        </w:drawing>
+      </w:r>
+    </w:p>
+    <w:p>
+      <w:pPr>
+        <w:pStyle w:val="ListParagraph"/>
+        <w:ind w:left="1080"/>
+        <w:rPr>
+          <w:sz w:val="24"/>
+        </w:rPr>
+      </w:pPr>
+    </w:p>
+    <w:p>
+      <w:pPr>
+        <w:pStyle w:val="ListParagraph"/>
+        <w:ind w:left="1080"/>
+        <w:rPr>
+          <w:b/>
+          <w:sz w:val="24"/>
+        </w:rPr>
+      </w:pPr>
+      <w:r>
+        <w:rPr>
+          <w:b/>
+          <w:sz w:val="24"/>
+        </w:rPr>
+        <w:t>Note:</w:t>
+      </w:r>
+    </w:p>
+    <w:p>
+      <w:pPr>
+        <w:pStyle w:val="ListParagraph"/>
+        <w:numPr>
+          <w:ilvl w:val="0"/>
+          <w:numId w:val="18"/>
+        </w:numPr>
+        <w:spacing w:after="160" w:line="256" w:lineRule="auto"/>
+        <w:rPr>
+          <w:b/>
+          <w:sz w:val="24"/>
+        </w:rPr>
+      </w:pPr>
+      <w:r>
+        <w:rPr>
+          <w:sz w:val="24"/>
+        </w:rPr>
+        <w:t xml:space="preserve">In above assignment movies are added via “Add Movies” and Searched via “Search Movie By Category”. </w:t>
+      </w:r>
+      <w:r>
+        <w:rPr>
+          <w:b/>
+          <w:i/>
+          <w:sz w:val="24"/>
+        </w:rPr>
+        <w:t>These are different components.</w:t>
+      </w:r>
+    </w:p>
+    <w:p>
+      <w:pPr>
+        <w:pStyle w:val="ListParagraph"/>
+        <w:numPr>
+          <w:ilvl w:val="0"/>
+          <w:numId w:val="18"/>
+        </w:numPr>
+        <w:spacing w:after="160" w:line="256" w:lineRule="auto"/>
+        <w:rPr>
+          <w:sz w:val="24"/>
+        </w:rPr>
+      </w:pPr>
+      <w:r>
+        <w:rPr>
+          <w:sz w:val="24"/>
+        </w:rPr>
+        <w:t>Make use of Angular 2 Forms.</w:t>
+      </w:r>
+    </w:p>
+    <w:p>
+      <w:pPr>
+        <w:pStyle w:val="ListParagraph"/>
+        <w:numPr>
+          <w:ilvl w:val="0"/>
+          <w:numId w:val="18"/>
+        </w:numPr>
+        <w:spacing w:after="160" w:line="256" w:lineRule="auto"/>
+        <w:rPr>
+          <w:sz w:val="24"/>
+        </w:rPr>
+      </w:pPr>
+      <w:r>
+        <w:rPr>
+          <w:sz w:val="24"/>
+        </w:rPr>
+        <w:t>Make use of services.</w:t>
+      </w:r>
+    </w:p>
+    <w:p>
+      <w:pPr>
+        <w:pStyle w:val="ListParagraph"/>
+        <w:numPr>
+          <w:ilvl w:val="0"/>
+          <w:numId w:val="18"/>
+        </w:numPr>
+        <w:spacing w:after="160" w:line="256" w:lineRule="auto"/>
+        <w:rPr>
+          <w:sz w:val="24"/>
+        </w:rPr>
+      </w:pPr>
+      <w:r>
+        <w:rPr>
+          <w:sz w:val="24"/>
+        </w:rPr>
+        <w:t>Make use of Router Module. Which should be created as a separate module and included in the main App Module.</w:t>
+      </w:r>
+    </w:p>
+    <w:p>
+      <w:pPr>
+        <w:pStyle w:val="ListParagraph"/>
+        <w:numPr>
+          <w:ilvl w:val="0"/>
+          <w:numId w:val="18"/>
+        </w:numPr>
+        <w:spacing w:after="160" w:line="256" w:lineRule="auto"/>
+        <w:rPr>
+          <w:sz w:val="24"/>
+        </w:rPr>
+      </w:pPr>
+      <w:r>
+        <w:rPr>
+          <w:sz w:val="24"/>
+        </w:rPr>
+        <w:t>Use Spring restful &amp; JPA concept to add movies &amp; search movies.</w:t>
+      </w:r>
+    </w:p>
+    <w:p>
+      <w:pPr>
+        <w:pStyle w:val="ListParagraph"/>
+        <w:numPr>
+          <w:ilvl w:val="0"/>
+          <w:numId w:val="18"/>
+        </w:numPr>
+        <w:spacing w:after="160" w:line="256" w:lineRule="auto"/>
+        <w:rPr>
+          <w:sz w:val="24"/>
+        </w:rPr>
+      </w:pPr>
+      <w:r>
+        <w:rPr>
+          <w:sz w:val="24"/>
+        </w:rPr>
+        <w:t xml:space="preserve">All adding &amp; searching movies done through database </w:t>
+      </w:r>
+    </w:p>
+    <w:p>
+      <w:pPr>
+        <w:pStyle w:val="ListParagraph"/>
+        <w:ind w:left="1080"/>
+        <w:rPr>
+          <w:sz w:val="24"/>
+        </w:rPr>
       </w:pPr>
     </w:p>
     <w:p>
@@ -3949,7 +5063,6 @@
         </w:numPr>
       </w:pPr>
     </w:p>
-    <w:bookmarkEnd w:id="6"/>
     <w:p>
       <w:pPr>
         <w:pStyle w:val="MainTitle-Numbered"/>
@@ -3959,8 +5072,18 @@
         </w:numPr>
       </w:pPr>
     </w:p>
+    <w:bookmarkEnd w:id="6"/>
+    <w:p>
+      <w:pPr>
+        <w:pStyle w:val="MainTitle-Numbered"/>
+        <w:numPr>
+          <w:ilvl w:val="0"/>
+          <w:numId w:val="0"/>
+        </w:numPr>
+      </w:pPr>
+    </w:p>
     <w:sectPr>
-      <w:headerReference w:type="even" r:id="rId31"/>
+      <w:headerReference w:type="even" r:id="rId38"/>
       <w:pgSz w:w="12240" w:h="15840"/>
       <w:pgMar w:top="1440" w:right="1800" w:bottom="1440" w:left="1800" w:header="720" w:footer="720" w:gutter="0"/>
       <w:cols w:space="720"/>
@@ -4072,7 +5195,7 @@
         <w:szCs w:val="16"/>
         <w:lang w:val="fr-FR" w:eastAsia="fr-FR"/>
       </w:rPr>
-      <w:t>12</w:t>
+      <w:t>9</w:t>
     </w:r>
     <w:r>
       <w:rPr>
@@ -4128,7 +5251,7 @@
         <w:szCs w:val="16"/>
         <w:lang w:val="fr-FR" w:eastAsia="fr-FR"/>
       </w:rPr>
-      <w:t>12</w:t>
+      <w:t>16</w:t>
     </w:r>
     <w:r>
       <w:rPr>
@@ -5768,6 +6891,42 @@
   </w:num>
   <w:num w:numId="16">
     <w:abstractNumId w:val="1"/>
+  </w:num>
+  <w:num w:numId="17">
+    <w:abstractNumId w:val="0"/>
+  </w:num>
+  <w:num w:numId="18">
+    <w:abstractNumId w:val="5"/>
+    <w:lvlOverride w:ilvl="0">
+      <w:startOverride w:val="1"/>
+    </w:lvlOverride>
+    <w:lvlOverride w:ilvl="1">
+      <w:startOverride w:val="1"/>
+    </w:lvlOverride>
+    <w:lvlOverride w:ilvl="2">
+      <w:startOverride w:val="1"/>
+    </w:lvlOverride>
+    <w:lvlOverride w:ilvl="3">
+      <w:startOverride w:val="1"/>
+    </w:lvlOverride>
+    <w:lvlOverride w:ilvl="4">
+      <w:startOverride w:val="1"/>
+    </w:lvlOverride>
+    <w:lvlOverride w:ilvl="5">
+      <w:startOverride w:val="1"/>
+    </w:lvlOverride>
+    <w:lvlOverride w:ilvl="6">
+      <w:startOverride w:val="1"/>
+    </w:lvlOverride>
+    <w:lvlOverride w:ilvl="7">
+      <w:startOverride w:val="1"/>
+    </w:lvlOverride>
+    <w:lvlOverride w:ilvl="8">
+      <w:startOverride w:val="1"/>
+    </w:lvlOverride>
+  </w:num>
+  <w:num w:numId="19">
+    <w:abstractNumId w:val="1"/>
     <w:lvlOverride w:ilvl="0"/>
     <w:lvlOverride w:ilvl="1"/>
     <w:lvlOverride w:ilvl="2"/>
@@ -5778,7 +6937,7 @@
     <w:lvlOverride w:ilvl="7"/>
     <w:lvlOverride w:ilvl="8"/>
   </w:num>
-  <w:num w:numId="17">
+  <w:num w:numId="20">
     <w:abstractNumId w:val="0"/>
     <w:lvlOverride w:ilvl="0"/>
     <w:lvlOverride w:ilvl="1"/>
@@ -5790,8 +6949,8 @@
     <w:lvlOverride w:ilvl="7"/>
     <w:lvlOverride w:ilvl="8"/>
   </w:num>
-  <w:num w:numId="18">
-    <w:abstractNumId w:val="5"/>
+  <w:num w:numId="21">
+    <w:abstractNumId w:val="2"/>
     <w:lvlOverride w:ilvl="0">
       <w:startOverride w:val="1"/>
     </w:lvlOverride>
@@ -7416,6 +8575,24 @@
 </file>
 
 <file path=customXml/item1.xml><?xml version="1.0" encoding="utf-8"?>
+<?mso-contentType ?>
+<FormTemplates xmlns="http://schemas.microsoft.com/sharepoint/v3/contenttype/forms">
+  <Display>DocumentLibraryForm</Display>
+  <Edit>DocumentLibraryForm</Edit>
+  <New>DocumentLibraryForm</New>
+</FormTemplates>
+</file>
+
+<file path=customXml/item2.xml><?xml version="1.0" encoding="utf-8"?>
+<p:properties xmlns:p="http://schemas.microsoft.com/office/2006/metadata/properties" xmlns:xsi="http://www.w3.org/2001/XMLSchema-instance" xmlns:pc="http://schemas.microsoft.com/office/infopath/2007/PartnerControls">
+  <documentManagement>
+    <FolderName xmlns="952a6df7-b138-4f89-9bc4-e7a874ea3254">Templates_2016</FolderName>
+    <Material_x0020_Type xmlns="a85eb2a3-840f-4054-86f6-d41d0c1cba4b">Template</Material_x0020_Type>
+  </documentManagement>
+</p:properties>
+</file>
+
+<file path=customXml/item3.xml><?xml version="1.0" encoding="utf-8"?>
 <ct:contentTypeSchema xmlns:ct="http://schemas.microsoft.com/office/2006/metadata/contentType" xmlns:ma="http://schemas.microsoft.com/office/2006/metadata/properties/metaAttributes" ct:_="" ma:_="" ma:contentTypeName="Document" ma:contentTypeID="0x010100A64F2559C04AE4488E94205E47398A2E" ma:contentTypeVersion="1" ma:contentTypeDescription="Create a new document." ma:contentTypeScope="" ma:versionID="bb2d9302acd88bfb40288f9de05848d0">
   <xsd:schema xmlns:xsd="http://www.w3.org/2001/XMLSchema" xmlns:xs="http://www.w3.org/2001/XMLSchema" xmlns:p="http://schemas.microsoft.com/office/2006/metadata/properties" xmlns:ns2="a85eb2a3-840f-4054-86f6-d41d0c1cba4b" xmlns:ns3="952a6df7-b138-4f89-9bc4-e7a874ea3254" targetNamespace="http://schemas.microsoft.com/office/2006/metadata/properties" ma:root="true" ma:fieldsID="2d7d6362be7cac7839ee051b71b7ca70" ns2:_="" ns3:_="">
     <xsd:import namespace="a85eb2a3-840f-4054-86f6-d41d0c1cba4b"/>
@@ -7561,24 +8738,6 @@
 </ct:contentTypeSchema>
 </file>
 
-<file path=customXml/item2.xml><?xml version="1.0" encoding="utf-8"?>
-<p:properties xmlns:p="http://schemas.microsoft.com/office/2006/metadata/properties" xmlns:xsi="http://www.w3.org/2001/XMLSchema-instance" xmlns:pc="http://schemas.microsoft.com/office/infopath/2007/PartnerControls">
-  <documentManagement>
-    <FolderName xmlns="952a6df7-b138-4f89-9bc4-e7a874ea3254">Templates_2016</FolderName>
-    <Material_x0020_Type xmlns="a85eb2a3-840f-4054-86f6-d41d0c1cba4b">Template</Material_x0020_Type>
-  </documentManagement>
-</p:properties>
-</file>
-
-<file path=customXml/item3.xml><?xml version="1.0" encoding="utf-8"?>
-<?mso-contentType ?>
-<FormTemplates xmlns="http://schemas.microsoft.com/sharepoint/v3/contenttype/forms">
-  <Display>DocumentLibraryForm</Display>
-  <Edit>DocumentLibraryForm</Edit>
-  <New>DocumentLibraryForm</New>
-</FormTemplates>
-</file>
-
 <file path=customXml/item4.xml><?xml version="1.0" encoding="utf-8"?>
 <LongProperties xmlns="http://schemas.microsoft.com/office/2006/metadata/longProperties"/>
 </file>
@@ -7588,6 +8747,25 @@
 </file>
 
 <file path=customXml/itemProps1.xml><?xml version="1.0" encoding="utf-8"?>
+<ds:datastoreItem xmlns:ds="http://schemas.openxmlformats.org/officeDocument/2006/customXml" ds:itemID="{3F05994F-F38A-4DCB-8C82-02390AFE07D1}">
+  <ds:schemaRefs>
+    <ds:schemaRef ds:uri="http://schemas.microsoft.com/sharepoint/v3/contenttype/forms"/>
+  </ds:schemaRefs>
+</ds:datastoreItem>
+</file>
+
+<file path=customXml/itemProps2.xml><?xml version="1.0" encoding="utf-8"?>
+<ds:datastoreItem xmlns:ds="http://schemas.openxmlformats.org/officeDocument/2006/customXml" ds:itemID="{B40EDB2D-A63B-4FF0-86C0-A1F173B4409F}">
+  <ds:schemaRefs>
+    <ds:schemaRef ds:uri="http://schemas.microsoft.com/office/2006/metadata/properties"/>
+    <ds:schemaRef ds:uri="http://schemas.microsoft.com/office/infopath/2007/PartnerControls"/>
+    <ds:schemaRef ds:uri="952a6df7-b138-4f89-9bc4-e7a874ea3254"/>
+    <ds:schemaRef ds:uri="a85eb2a3-840f-4054-86f6-d41d0c1cba4b"/>
+  </ds:schemaRefs>
+</ds:datastoreItem>
+</file>
+
+<file path=customXml/itemProps3.xml><?xml version="1.0" encoding="utf-8"?>
 <ds:datastoreItem xmlns:ds="http://schemas.openxmlformats.org/officeDocument/2006/customXml" ds:itemID="{BDAD3681-46E6-41FA-A0E9-FACA6C718E94}">
   <ds:schemaRefs>
     <ds:schemaRef ds:uri="http://schemas.microsoft.com/office/2006/metadata/contentType"/>
@@ -7606,25 +8784,6 @@
 </ds:datastoreItem>
 </file>
 
-<file path=customXml/itemProps2.xml><?xml version="1.0" encoding="utf-8"?>
-<ds:datastoreItem xmlns:ds="http://schemas.openxmlformats.org/officeDocument/2006/customXml" ds:itemID="{B40EDB2D-A63B-4FF0-86C0-A1F173B4409F}">
-  <ds:schemaRefs>
-    <ds:schemaRef ds:uri="http://schemas.microsoft.com/office/2006/metadata/properties"/>
-    <ds:schemaRef ds:uri="http://schemas.microsoft.com/office/infopath/2007/PartnerControls"/>
-    <ds:schemaRef ds:uri="952a6df7-b138-4f89-9bc4-e7a874ea3254"/>
-    <ds:schemaRef ds:uri="a85eb2a3-840f-4054-86f6-d41d0c1cba4b"/>
-  </ds:schemaRefs>
-</ds:datastoreItem>
-</file>
-
-<file path=customXml/itemProps3.xml><?xml version="1.0" encoding="utf-8"?>
-<ds:datastoreItem xmlns:ds="http://schemas.openxmlformats.org/officeDocument/2006/customXml" ds:itemID="{3F05994F-F38A-4DCB-8C82-02390AFE07D1}">
-  <ds:schemaRefs>
-    <ds:schemaRef ds:uri="http://schemas.microsoft.com/sharepoint/v3/contenttype/forms"/>
-  </ds:schemaRefs>
-</ds:datastoreItem>
-</file>
-
 <file path=customXml/itemProps4.xml><?xml version="1.0" encoding="utf-8"?>
 <ds:datastoreItem xmlns:ds="http://schemas.openxmlformats.org/officeDocument/2006/customXml" ds:itemID="{5CFE1460-653D-4DAF-B1DD-C8EE25172C92}">
   <ds:schemaRefs>
@@ -7634,7 +8793,7 @@
 </file>
 
 <file path=customXml/itemProps5.xml><?xml version="1.0" encoding="utf-8"?>
-<ds:datastoreItem xmlns:ds="http://schemas.openxmlformats.org/officeDocument/2006/customXml" ds:itemID="{FF089E91-87EB-46A9-BC09-28111B21ACA2}">
+<ds:datastoreItem xmlns:ds="http://schemas.openxmlformats.org/officeDocument/2006/customXml" ds:itemID="{ACF48A2D-D11E-4FC7-B448-4129E61C91ED}">
   <ds:schemaRefs>
     <ds:schemaRef ds:uri="http://schemas.openxmlformats.org/officeDocument/2006/bibliography"/>
   </ds:schemaRefs>

</xml_diff>